<commit_message>
Reviewed the Introduction and Marketing Information sections. Added the Characters and Locations sections. Reviewed the References section. Added the Credits section.
</commit_message>
<xml_diff>
--- a/Documentation/Game Design Document.docx
+++ b/Documentation/Game Design Document.docx
@@ -44,6 +44,7 @@
         <w:t>&lt;PICTURE&gt;</w:t>
       </w:r>
     </w:p>
+    <w:p/>
     <w:p>
       <w:r>
         <w:br w:type="page"/>
@@ -96,7 +97,7 @@
           <w:r>
             <w:fldChar w:fldCharType="separate"/>
           </w:r>
-          <w:hyperlink w:anchor="_Toc325305277" w:history="1">
+          <w:hyperlink w:anchor="_Toc325314684" w:history="1">
             <w:r>
               <w:rPr>
                 <w:rStyle w:val="Hyperlink"/>
@@ -123,7 +124,7 @@
                 <w:noProof/>
                 <w:webHidden/>
               </w:rPr>
-              <w:instrText xml:space="preserve"> PAGEREF _Toc325305277 \h </w:instrText>
+              <w:instrText xml:space="preserve"> PAGEREF _Toc325314684 \h </w:instrText>
             </w:r>
             <w:r>
               <w:rPr>
@@ -162,7 +163,7 @@
               <w:noProof/>
             </w:rPr>
           </w:pPr>
-          <w:hyperlink w:anchor="_Toc325305278" w:history="1">
+          <w:hyperlink w:anchor="_Toc325314685" w:history="1">
             <w:r>
               <w:rPr>
                 <w:rStyle w:val="Hyperlink"/>
@@ -189,7 +190,7 @@
                 <w:noProof/>
                 <w:webHidden/>
               </w:rPr>
-              <w:instrText xml:space="preserve"> PAGEREF _Toc325305278 \h </w:instrText>
+              <w:instrText xml:space="preserve"> PAGEREF _Toc325314685 \h </w:instrText>
             </w:r>
             <w:r>
               <w:rPr>
@@ -228,7 +229,7 @@
               <w:noProof/>
             </w:rPr>
           </w:pPr>
-          <w:hyperlink w:anchor="_Toc325305279" w:history="1">
+          <w:hyperlink w:anchor="_Toc325314686" w:history="1">
             <w:r>
               <w:rPr>
                 <w:rStyle w:val="Hyperlink"/>
@@ -255,7 +256,7 @@
                 <w:noProof/>
                 <w:webHidden/>
               </w:rPr>
-              <w:instrText xml:space="preserve"> PAGEREF _Toc325305279 \h </w:instrText>
+              <w:instrText xml:space="preserve"> PAGEREF _Toc325314686 \h </w:instrText>
             </w:r>
             <w:r>
               <w:rPr>
@@ -294,7 +295,7 @@
               <w:noProof/>
             </w:rPr>
           </w:pPr>
-          <w:hyperlink w:anchor="_Toc325305280" w:history="1">
+          <w:hyperlink w:anchor="_Toc325314687" w:history="1">
             <w:r>
               <w:rPr>
                 <w:rStyle w:val="Hyperlink"/>
@@ -321,7 +322,7 @@
                 <w:noProof/>
                 <w:webHidden/>
               </w:rPr>
-              <w:instrText xml:space="preserve"> PAGEREF _Toc325305280 \h </w:instrText>
+              <w:instrText xml:space="preserve"> PAGEREF _Toc325314687 \h </w:instrText>
             </w:r>
             <w:r>
               <w:rPr>
@@ -363,7 +364,7 @@
               <w:noProof/>
             </w:rPr>
           </w:pPr>
-          <w:hyperlink w:anchor="_Toc325305281" w:history="1">
+          <w:hyperlink w:anchor="_Toc325314688" w:history="1">
             <w:r>
               <w:rPr>
                 <w:rStyle w:val="Hyperlink"/>
@@ -390,7 +391,7 @@
                 <w:noProof/>
                 <w:webHidden/>
               </w:rPr>
-              <w:instrText xml:space="preserve"> PAGEREF _Toc325305281 \h </w:instrText>
+              <w:instrText xml:space="preserve"> PAGEREF _Toc325314688 \h </w:instrText>
             </w:r>
             <w:r>
               <w:rPr>
@@ -432,7 +433,7 @@
               <w:noProof/>
             </w:rPr>
           </w:pPr>
-          <w:hyperlink w:anchor="_Toc325305282" w:history="1">
+          <w:hyperlink w:anchor="_Toc325314689" w:history="1">
             <w:r>
               <w:rPr>
                 <w:rStyle w:val="Hyperlink"/>
@@ -459,7 +460,7 @@
                 <w:noProof/>
                 <w:webHidden/>
               </w:rPr>
-              <w:instrText xml:space="preserve"> PAGEREF _Toc325305282 \h </w:instrText>
+              <w:instrText xml:space="preserve"> PAGEREF _Toc325314689 \h </w:instrText>
             </w:r>
             <w:r>
               <w:rPr>
@@ -501,7 +502,7 @@
               <w:noProof/>
             </w:rPr>
           </w:pPr>
-          <w:hyperlink w:anchor="_Toc325305283" w:history="1">
+          <w:hyperlink w:anchor="_Toc325314690" w:history="1">
             <w:r>
               <w:rPr>
                 <w:rStyle w:val="Hyperlink"/>
@@ -528,7 +529,7 @@
                 <w:noProof/>
                 <w:webHidden/>
               </w:rPr>
-              <w:instrText xml:space="preserve"> PAGEREF _Toc325305283 \h </w:instrText>
+              <w:instrText xml:space="preserve"> PAGEREF _Toc325314690 \h </w:instrText>
             </w:r>
             <w:r>
               <w:rPr>
@@ -548,7 +549,7 @@
                 <w:noProof/>
                 <w:webHidden/>
               </w:rPr>
-              <w:t>6</w:t>
+              <w:t>7</w:t>
             </w:r>
             <w:r>
               <w:rPr>
@@ -570,7 +571,7 @@
               <w:noProof/>
             </w:rPr>
           </w:pPr>
-          <w:hyperlink w:anchor="_Toc325305284" w:history="1">
+          <w:hyperlink w:anchor="_Toc325314691" w:history="1">
             <w:r>
               <w:rPr>
                 <w:rStyle w:val="Hyperlink"/>
@@ -597,7 +598,7 @@
                 <w:noProof/>
                 <w:webHidden/>
               </w:rPr>
-              <w:instrText xml:space="preserve"> PAGEREF _Toc325305284 \h </w:instrText>
+              <w:instrText xml:space="preserve"> PAGEREF _Toc325314691 \h </w:instrText>
             </w:r>
             <w:r>
               <w:rPr>
@@ -639,7 +640,7 @@
               <w:noProof/>
             </w:rPr>
           </w:pPr>
-          <w:hyperlink w:anchor="_Toc325305285" w:history="1">
+          <w:hyperlink w:anchor="_Toc325314692" w:history="1">
             <w:r>
               <w:rPr>
                 <w:rStyle w:val="Hyperlink"/>
@@ -666,7 +667,7 @@
                 <w:noProof/>
                 <w:webHidden/>
               </w:rPr>
-              <w:instrText xml:space="preserve"> PAGEREF _Toc325305285 \h </w:instrText>
+              <w:instrText xml:space="preserve"> PAGEREF _Toc325314692 \h </w:instrText>
             </w:r>
             <w:r>
               <w:rPr>
@@ -708,7 +709,7 @@
               <w:noProof/>
             </w:rPr>
           </w:pPr>
-          <w:hyperlink w:anchor="_Toc325305286" w:history="1">
+          <w:hyperlink w:anchor="_Toc325314693" w:history="1">
             <w:r>
               <w:rPr>
                 <w:rStyle w:val="Hyperlink"/>
@@ -735,7 +736,7 @@
                 <w:noProof/>
                 <w:webHidden/>
               </w:rPr>
-              <w:instrText xml:space="preserve"> PAGEREF _Toc325305286 \h </w:instrText>
+              <w:instrText xml:space="preserve"> PAGEREF _Toc325314693 \h </w:instrText>
             </w:r>
             <w:r>
               <w:rPr>
@@ -774,7 +775,7 @@
               <w:noProof/>
             </w:rPr>
           </w:pPr>
-          <w:hyperlink w:anchor="_Toc325305287" w:history="1">
+          <w:hyperlink w:anchor="_Toc325314694" w:history="1">
             <w:r>
               <w:rPr>
                 <w:rStyle w:val="Hyperlink"/>
@@ -801,7 +802,7 @@
                 <w:noProof/>
                 <w:webHidden/>
               </w:rPr>
-              <w:instrText xml:space="preserve"> PAGEREF _Toc325305287 \h </w:instrText>
+              <w:instrText xml:space="preserve"> PAGEREF _Toc325314694 \h </w:instrText>
             </w:r>
             <w:r>
               <w:rPr>
@@ -843,7 +844,7 @@
               <w:noProof/>
             </w:rPr>
           </w:pPr>
-          <w:hyperlink w:anchor="_Toc325305288" w:history="1">
+          <w:hyperlink w:anchor="_Toc325314695" w:history="1">
             <w:r>
               <w:rPr>
                 <w:rStyle w:val="Hyperlink"/>
@@ -870,7 +871,7 @@
                 <w:noProof/>
                 <w:webHidden/>
               </w:rPr>
-              <w:instrText xml:space="preserve"> PAGEREF _Toc325305288 \h </w:instrText>
+              <w:instrText xml:space="preserve"> PAGEREF _Toc325314695 \h </w:instrText>
             </w:r>
             <w:r>
               <w:rPr>
@@ -912,7 +913,7 @@
               <w:noProof/>
             </w:rPr>
           </w:pPr>
-          <w:hyperlink w:anchor="_Toc325305289" w:history="1">
+          <w:hyperlink w:anchor="_Toc325314696" w:history="1">
             <w:r>
               <w:rPr>
                 <w:rStyle w:val="Hyperlink"/>
@@ -939,7 +940,7 @@
                 <w:noProof/>
                 <w:webHidden/>
               </w:rPr>
-              <w:instrText xml:space="preserve"> PAGEREF _Toc325305289 \h </w:instrText>
+              <w:instrText xml:space="preserve"> PAGEREF _Toc325314696 \h </w:instrText>
             </w:r>
             <w:r>
               <w:rPr>
@@ -981,13 +982,13 @@
               <w:noProof/>
             </w:rPr>
           </w:pPr>
-          <w:hyperlink w:anchor="_Toc325305290" w:history="1">
+          <w:hyperlink w:anchor="_Toc325314697" w:history="1">
             <w:r>
               <w:rPr>
                 <w:rStyle w:val="Hyperlink"/>
                 <w:noProof/>
               </w:rPr>
-              <w:t>Sister?</w:t>
+              <w:t>Lucy</w:t>
             </w:r>
             <w:r>
               <w:rPr>
@@ -1008,7 +1009,7 @@
                 <w:noProof/>
                 <w:webHidden/>
               </w:rPr>
-              <w:instrText xml:space="preserve"> PAGEREF _Toc325305290 \h </w:instrText>
+              <w:instrText xml:space="preserve"> PAGEREF _Toc325314697 \h </w:instrText>
             </w:r>
             <w:r>
               <w:rPr>
@@ -1050,7 +1051,7 @@
               <w:noProof/>
             </w:rPr>
           </w:pPr>
-          <w:hyperlink w:anchor="_Toc325305291" w:history="1">
+          <w:hyperlink w:anchor="_Toc325314698" w:history="1">
             <w:r>
               <w:rPr>
                 <w:rStyle w:val="Hyperlink"/>
@@ -1077,7 +1078,7 @@
                 <w:noProof/>
                 <w:webHidden/>
               </w:rPr>
-              <w:instrText xml:space="preserve"> PAGEREF _Toc325305291 \h </w:instrText>
+              <w:instrText xml:space="preserve"> PAGEREF _Toc325314698 \h </w:instrText>
             </w:r>
             <w:r>
               <w:rPr>
@@ -1119,7 +1120,7 @@
               <w:noProof/>
             </w:rPr>
           </w:pPr>
-          <w:hyperlink w:anchor="_Toc325305292" w:history="1">
+          <w:hyperlink w:anchor="_Toc325314699" w:history="1">
             <w:r>
               <w:rPr>
                 <w:rStyle w:val="Hyperlink"/>
@@ -1146,7 +1147,7 @@
                 <w:noProof/>
                 <w:webHidden/>
               </w:rPr>
-              <w:instrText xml:space="preserve"> PAGEREF _Toc325305292 \h </w:instrText>
+              <w:instrText xml:space="preserve"> PAGEREF _Toc325314699 \h </w:instrText>
             </w:r>
             <w:r>
               <w:rPr>
@@ -1188,13 +1189,13 @@
               <w:noProof/>
             </w:rPr>
           </w:pPr>
-          <w:hyperlink w:anchor="_Toc325305293" w:history="1">
+          <w:hyperlink w:anchor="_Toc325314700" w:history="1">
             <w:r>
               <w:rPr>
                 <w:rStyle w:val="Hyperlink"/>
                 <w:noProof/>
               </w:rPr>
-              <w:t>Dungeons</w:t>
+              <w:t>Locations</w:t>
             </w:r>
             <w:r>
               <w:rPr>
@@ -1215,7 +1216,7 @@
                 <w:noProof/>
                 <w:webHidden/>
               </w:rPr>
-              <w:instrText xml:space="preserve"> PAGEREF _Toc325305293 \h </w:instrText>
+              <w:instrText xml:space="preserve"> PAGEREF _Toc325314700 \h </w:instrText>
             </w:r>
             <w:r>
               <w:rPr>
@@ -1257,13 +1258,13 @@
               <w:noProof/>
             </w:rPr>
           </w:pPr>
-          <w:hyperlink w:anchor="_Toc325305294" w:history="1">
+          <w:hyperlink w:anchor="_Toc325314701" w:history="1">
             <w:r>
               <w:rPr>
                 <w:rStyle w:val="Hyperlink"/>
                 <w:noProof/>
               </w:rPr>
-              <w:t>Ruins</w:t>
+              <w:t>Jordania</w:t>
             </w:r>
             <w:r>
               <w:rPr>
@@ -1284,7 +1285,7 @@
                 <w:noProof/>
                 <w:webHidden/>
               </w:rPr>
-              <w:instrText xml:space="preserve"> PAGEREF _Toc325305294 \h </w:instrText>
+              <w:instrText xml:space="preserve"> PAGEREF _Toc325314701 \h </w:instrText>
             </w:r>
             <w:r>
               <w:rPr>
@@ -1326,13 +1327,13 @@
               <w:noProof/>
             </w:rPr>
           </w:pPr>
-          <w:hyperlink w:anchor="_Toc325305295" w:history="1">
+          <w:hyperlink w:anchor="_Toc325314702" w:history="1">
             <w:r>
               <w:rPr>
                 <w:rStyle w:val="Hyperlink"/>
                 <w:noProof/>
               </w:rPr>
-              <w:t>Wastelands</w:t>
+              <w:t>Tomb City</w:t>
             </w:r>
             <w:r>
               <w:rPr>
@@ -1353,7 +1354,7 @@
                 <w:noProof/>
                 <w:webHidden/>
               </w:rPr>
-              <w:instrText xml:space="preserve"> PAGEREF _Toc325305295 \h </w:instrText>
+              <w:instrText xml:space="preserve"> PAGEREF _Toc325314702 \h </w:instrText>
             </w:r>
             <w:r>
               <w:rPr>
@@ -1374,6 +1375,75 @@
                 <w:webHidden/>
               </w:rPr>
               <w:t>11</w:t>
+            </w:r>
+            <w:r>
+              <w:rPr>
+                <w:noProof/>
+                <w:webHidden/>
+              </w:rPr>
+              <w:fldChar w:fldCharType="end"/>
+            </w:r>
+          </w:hyperlink>
+        </w:p>
+        <w:p>
+          <w:pPr>
+            <w:pStyle w:val="TOC2"/>
+            <w:tabs>
+              <w:tab w:val="right" w:leader="dot" w:pos="10194"/>
+            </w:tabs>
+            <w:rPr>
+              <w:rFonts w:asciiTheme="minorHAnsi" w:hAnsiTheme="minorHAnsi"/>
+              <w:noProof/>
+            </w:rPr>
+          </w:pPr>
+          <w:hyperlink w:anchor="_Toc325314703" w:history="1">
+            <w:r>
+              <w:rPr>
+                <w:rStyle w:val="Hyperlink"/>
+                <w:noProof/>
+              </w:rPr>
+              <w:t>Dungeons</w:t>
+            </w:r>
+            <w:r>
+              <w:rPr>
+                <w:noProof/>
+                <w:webHidden/>
+              </w:rPr>
+              <w:tab/>
+            </w:r>
+            <w:r>
+              <w:rPr>
+                <w:noProof/>
+                <w:webHidden/>
+              </w:rPr>
+              <w:fldChar w:fldCharType="begin"/>
+            </w:r>
+            <w:r>
+              <w:rPr>
+                <w:noProof/>
+                <w:webHidden/>
+              </w:rPr>
+              <w:instrText xml:space="preserve"> PAGEREF _Toc325314703 \h </w:instrText>
+            </w:r>
+            <w:r>
+              <w:rPr>
+                <w:noProof/>
+                <w:webHidden/>
+              </w:rPr>
+            </w:r>
+            <w:r>
+              <w:rPr>
+                <w:noProof/>
+                <w:webHidden/>
+              </w:rPr>
+              <w:fldChar w:fldCharType="separate"/>
+            </w:r>
+            <w:r>
+              <w:rPr>
+                <w:noProof/>
+                <w:webHidden/>
+              </w:rPr>
+              <w:t>12</w:t>
             </w:r>
             <w:r>
               <w:rPr>
@@ -1395,13 +1465,13 @@
               <w:noProof/>
             </w:rPr>
           </w:pPr>
-          <w:hyperlink w:anchor="_Toc325305296" w:history="1">
+          <w:hyperlink w:anchor="_Toc325314704" w:history="1">
             <w:r>
               <w:rPr>
                 <w:rStyle w:val="Hyperlink"/>
                 <w:noProof/>
               </w:rPr>
-              <w:t>Forest</w:t>
+              <w:t>Ruins</w:t>
             </w:r>
             <w:r>
               <w:rPr>
@@ -1422,7 +1492,7 @@
                 <w:noProof/>
                 <w:webHidden/>
               </w:rPr>
-              <w:instrText xml:space="preserve"> PAGEREF _Toc325305296 \h </w:instrText>
+              <w:instrText xml:space="preserve"> PAGEREF _Toc325314704 \h </w:instrText>
             </w:r>
             <w:r>
               <w:rPr>
@@ -1442,7 +1512,7 @@
                 <w:noProof/>
                 <w:webHidden/>
               </w:rPr>
-              <w:t>11</w:t>
+              <w:t>12</w:t>
             </w:r>
             <w:r>
               <w:rPr>
@@ -1464,13 +1534,13 @@
               <w:noProof/>
             </w:rPr>
           </w:pPr>
-          <w:hyperlink w:anchor="_Toc325305297" w:history="1">
+          <w:hyperlink w:anchor="_Toc325314705" w:history="1">
             <w:r>
               <w:rPr>
                 <w:rStyle w:val="Hyperlink"/>
                 <w:noProof/>
               </w:rPr>
-              <w:t>Mountain</w:t>
+              <w:t>Wastelands</w:t>
             </w:r>
             <w:r>
               <w:rPr>
@@ -1491,7 +1561,7 @@
                 <w:noProof/>
                 <w:webHidden/>
               </w:rPr>
-              <w:instrText xml:space="preserve"> PAGEREF _Toc325305297 \h </w:instrText>
+              <w:instrText xml:space="preserve"> PAGEREF _Toc325314705 \h </w:instrText>
             </w:r>
             <w:r>
               <w:rPr>
@@ -1511,7 +1581,7 @@
                 <w:noProof/>
                 <w:webHidden/>
               </w:rPr>
-              <w:t>11</w:t>
+              <w:t>12</w:t>
             </w:r>
             <w:r>
               <w:rPr>
@@ -1533,13 +1603,13 @@
               <w:noProof/>
             </w:rPr>
           </w:pPr>
-          <w:hyperlink w:anchor="_Toc325305298" w:history="1">
+          <w:hyperlink w:anchor="_Toc325314706" w:history="1">
             <w:r>
               <w:rPr>
                 <w:rStyle w:val="Hyperlink"/>
                 <w:noProof/>
               </w:rPr>
-              <w:t>River Valley</w:t>
+              <w:t>Forest</w:t>
             </w:r>
             <w:r>
               <w:rPr>
@@ -1560,7 +1630,7 @@
                 <w:noProof/>
                 <w:webHidden/>
               </w:rPr>
-              <w:instrText xml:space="preserve"> PAGEREF _Toc325305298 \h </w:instrText>
+              <w:instrText xml:space="preserve"> PAGEREF _Toc325314706 \h </w:instrText>
             </w:r>
             <w:r>
               <w:rPr>
@@ -1580,7 +1650,7 @@
                 <w:noProof/>
                 <w:webHidden/>
               </w:rPr>
-              <w:t>11</w:t>
+              <w:t>13</w:t>
             </w:r>
             <w:r>
               <w:rPr>
@@ -1602,13 +1672,13 @@
               <w:noProof/>
             </w:rPr>
           </w:pPr>
-          <w:hyperlink w:anchor="_Toc325305299" w:history="1">
+          <w:hyperlink w:anchor="_Toc325314707" w:history="1">
             <w:r>
               <w:rPr>
                 <w:rStyle w:val="Hyperlink"/>
                 <w:noProof/>
               </w:rPr>
-              <w:t>Tomb City</w:t>
+              <w:t>Mountain</w:t>
             </w:r>
             <w:r>
               <w:rPr>
@@ -1629,7 +1699,7 @@
                 <w:noProof/>
                 <w:webHidden/>
               </w:rPr>
-              <w:instrText xml:space="preserve"> PAGEREF _Toc325305299 \h </w:instrText>
+              <w:instrText xml:space="preserve"> PAGEREF _Toc325314707 \h </w:instrText>
             </w:r>
             <w:r>
               <w:rPr>
@@ -1649,7 +1719,7 @@
                 <w:noProof/>
                 <w:webHidden/>
               </w:rPr>
-              <w:t>11</w:t>
+              <w:t>13</w:t>
             </w:r>
             <w:r>
               <w:rPr>
@@ -1671,13 +1741,13 @@
               <w:noProof/>
             </w:rPr>
           </w:pPr>
-          <w:hyperlink w:anchor="_Toc325305300" w:history="1">
+          <w:hyperlink w:anchor="_Toc325314708" w:history="1">
             <w:r>
               <w:rPr>
                 <w:rStyle w:val="Hyperlink"/>
                 <w:noProof/>
               </w:rPr>
-              <w:t>Lost Desert</w:t>
+              <w:t>River Valley</w:t>
             </w:r>
             <w:r>
               <w:rPr>
@@ -1698,7 +1768,7 @@
                 <w:noProof/>
                 <w:webHidden/>
               </w:rPr>
-              <w:instrText xml:space="preserve"> PAGEREF _Toc325305300 \h </w:instrText>
+              <w:instrText xml:space="preserve"> PAGEREF _Toc325314708 \h </w:instrText>
             </w:r>
             <w:r>
               <w:rPr>
@@ -1718,7 +1788,7 @@
                 <w:noProof/>
                 <w:webHidden/>
               </w:rPr>
-              <w:t>11</w:t>
+              <w:t>13</w:t>
             </w:r>
             <w:r>
               <w:rPr>
@@ -1740,12 +1810,150 @@
               <w:noProof/>
             </w:rPr>
           </w:pPr>
-          <w:hyperlink w:anchor="_Toc325305301" w:history="1">
+          <w:hyperlink w:anchor="_Toc325314709" w:history="1">
             <w:r>
               <w:rPr>
                 <w:rStyle w:val="Hyperlink"/>
                 <w:noProof/>
               </w:rPr>
+              <w:t>Tomb City</w:t>
+            </w:r>
+            <w:r>
+              <w:rPr>
+                <w:noProof/>
+                <w:webHidden/>
+              </w:rPr>
+              <w:tab/>
+            </w:r>
+            <w:r>
+              <w:rPr>
+                <w:noProof/>
+                <w:webHidden/>
+              </w:rPr>
+              <w:fldChar w:fldCharType="begin"/>
+            </w:r>
+            <w:r>
+              <w:rPr>
+                <w:noProof/>
+                <w:webHidden/>
+              </w:rPr>
+              <w:instrText xml:space="preserve"> PAGEREF _Toc325314709 \h </w:instrText>
+            </w:r>
+            <w:r>
+              <w:rPr>
+                <w:noProof/>
+                <w:webHidden/>
+              </w:rPr>
+            </w:r>
+            <w:r>
+              <w:rPr>
+                <w:noProof/>
+                <w:webHidden/>
+              </w:rPr>
+              <w:fldChar w:fldCharType="separate"/>
+            </w:r>
+            <w:r>
+              <w:rPr>
+                <w:noProof/>
+                <w:webHidden/>
+              </w:rPr>
+              <w:t>13</w:t>
+            </w:r>
+            <w:r>
+              <w:rPr>
+                <w:noProof/>
+                <w:webHidden/>
+              </w:rPr>
+              <w:fldChar w:fldCharType="end"/>
+            </w:r>
+          </w:hyperlink>
+        </w:p>
+        <w:p>
+          <w:pPr>
+            <w:pStyle w:val="TOC3"/>
+            <w:tabs>
+              <w:tab w:val="right" w:leader="dot" w:pos="10194"/>
+            </w:tabs>
+            <w:rPr>
+              <w:rFonts w:asciiTheme="minorHAnsi" w:hAnsiTheme="minorHAnsi"/>
+              <w:noProof/>
+            </w:rPr>
+          </w:pPr>
+          <w:hyperlink w:anchor="_Toc325314710" w:history="1">
+            <w:r>
+              <w:rPr>
+                <w:rStyle w:val="Hyperlink"/>
+                <w:noProof/>
+              </w:rPr>
+              <w:t>Lost Desert</w:t>
+            </w:r>
+            <w:r>
+              <w:rPr>
+                <w:noProof/>
+                <w:webHidden/>
+              </w:rPr>
+              <w:tab/>
+            </w:r>
+            <w:r>
+              <w:rPr>
+                <w:noProof/>
+                <w:webHidden/>
+              </w:rPr>
+              <w:fldChar w:fldCharType="begin"/>
+            </w:r>
+            <w:r>
+              <w:rPr>
+                <w:noProof/>
+                <w:webHidden/>
+              </w:rPr>
+              <w:instrText xml:space="preserve"> PAGEREF _Toc325314710 \h </w:instrText>
+            </w:r>
+            <w:r>
+              <w:rPr>
+                <w:noProof/>
+                <w:webHidden/>
+              </w:rPr>
+            </w:r>
+            <w:r>
+              <w:rPr>
+                <w:noProof/>
+                <w:webHidden/>
+              </w:rPr>
+              <w:fldChar w:fldCharType="separate"/>
+            </w:r>
+            <w:r>
+              <w:rPr>
+                <w:noProof/>
+                <w:webHidden/>
+              </w:rPr>
+              <w:t>13</w:t>
+            </w:r>
+            <w:r>
+              <w:rPr>
+                <w:noProof/>
+                <w:webHidden/>
+              </w:rPr>
+              <w:fldChar w:fldCharType="end"/>
+            </w:r>
+          </w:hyperlink>
+        </w:p>
+        <w:p>
+          <w:pPr>
+            <w:pStyle w:val="TOC3"/>
+            <w:tabs>
+              <w:tab w:val="right" w:leader="dot" w:pos="10194"/>
+            </w:tabs>
+            <w:rPr>
+              <w:rFonts w:asciiTheme="minorHAnsi" w:hAnsiTheme="minorHAnsi"/>
+              <w:noProof/>
+            </w:rPr>
+          </w:pPr>
+          <w:hyperlink w:anchor="_Toc325314711" w:history="1">
+            <w:r>
+              <w:rPr>
+                <w:rStyle w:val="Hyperlink"/>
+                <w:noProof/>
+              </w:rPr>
               <w:t>Tower of Babel</w:t>
             </w:r>
             <w:r>
@@ -1767,7 +1975,7 @@
                 <w:noProof/>
                 <w:webHidden/>
               </w:rPr>
-              <w:instrText xml:space="preserve"> PAGEREF _Toc325305301 \h </w:instrText>
+              <w:instrText xml:space="preserve"> PAGEREF _Toc325314711 \h </w:instrText>
             </w:r>
             <w:r>
               <w:rPr>
@@ -1787,7 +1995,7 @@
                 <w:noProof/>
                 <w:webHidden/>
               </w:rPr>
-              <w:t>12</w:t>
+              <w:t>13</w:t>
             </w:r>
             <w:r>
               <w:rPr>
@@ -1809,7 +2017,7 @@
               <w:noProof/>
             </w:rPr>
           </w:pPr>
-          <w:hyperlink w:anchor="_Toc325305302" w:history="1">
+          <w:hyperlink w:anchor="_Toc325314712" w:history="1">
             <w:r>
               <w:rPr>
                 <w:rStyle w:val="Hyperlink"/>
@@ -1836,7 +2044,7 @@
                 <w:noProof/>
                 <w:webHidden/>
               </w:rPr>
-              <w:instrText xml:space="preserve"> PAGEREF _Toc325305302 \h </w:instrText>
+              <w:instrText xml:space="preserve"> PAGEREF _Toc325314712 \h </w:instrText>
             </w:r>
             <w:r>
               <w:rPr>
@@ -1856,7 +2064,7 @@
                 <w:noProof/>
                 <w:webHidden/>
               </w:rPr>
-              <w:t>13</w:t>
+              <w:t>14</w:t>
             </w:r>
             <w:r>
               <w:rPr>
@@ -1878,7 +2086,7 @@
               <w:noProof/>
             </w:rPr>
           </w:pPr>
-          <w:hyperlink w:anchor="_Toc325305303" w:history="1">
+          <w:hyperlink w:anchor="_Toc325314713" w:history="1">
             <w:r>
               <w:rPr>
                 <w:rStyle w:val="Hyperlink"/>
@@ -1905,7 +2113,7 @@
                 <w:noProof/>
                 <w:webHidden/>
               </w:rPr>
-              <w:instrText xml:space="preserve"> PAGEREF _Toc325305303 \h </w:instrText>
+              <w:instrText xml:space="preserve"> PAGEREF _Toc325314713 \h </w:instrText>
             </w:r>
             <w:r>
               <w:rPr>
@@ -1925,7 +2133,7 @@
                 <w:noProof/>
                 <w:webHidden/>
               </w:rPr>
-              <w:t>13</w:t>
+              <w:t>14</w:t>
             </w:r>
             <w:r>
               <w:rPr>
@@ -1947,7 +2155,7 @@
               <w:noProof/>
             </w:rPr>
           </w:pPr>
-          <w:hyperlink w:anchor="_Toc325305304" w:history="1">
+          <w:hyperlink w:anchor="_Toc325314714" w:history="1">
             <w:r>
               <w:rPr>
                 <w:rStyle w:val="Hyperlink"/>
@@ -1974,7 +2182,7 @@
                 <w:noProof/>
                 <w:webHidden/>
               </w:rPr>
-              <w:instrText xml:space="preserve"> PAGEREF _Toc325305304 \h </w:instrText>
+              <w:instrText xml:space="preserve"> PAGEREF _Toc325314714 \h </w:instrText>
             </w:r>
             <w:r>
               <w:rPr>
@@ -1994,7 +2202,7 @@
                 <w:noProof/>
                 <w:webHidden/>
               </w:rPr>
-              <w:t>13</w:t>
+              <w:t>14</w:t>
             </w:r>
             <w:r>
               <w:rPr>
@@ -2013,7 +2221,7 @@
               <w:noProof/>
             </w:rPr>
           </w:pPr>
-          <w:hyperlink w:anchor="_Toc325305305" w:history="1">
+          <w:hyperlink w:anchor="_Toc325314715" w:history="1">
             <w:r>
               <w:rPr>
                 <w:rStyle w:val="Hyperlink"/>
@@ -2040,7 +2248,7 @@
                 <w:noProof/>
                 <w:webHidden/>
               </w:rPr>
-              <w:instrText xml:space="preserve"> PAGEREF _Toc325305305 \h </w:instrText>
+              <w:instrText xml:space="preserve"> PAGEREF _Toc325314715 \h </w:instrText>
             </w:r>
             <w:r>
               <w:rPr>
@@ -2060,7 +2268,7 @@
                 <w:noProof/>
                 <w:webHidden/>
               </w:rPr>
-              <w:t>14</w:t>
+              <w:t>15</w:t>
             </w:r>
             <w:r>
               <w:rPr>
@@ -2082,7 +2290,7 @@
               <w:noProof/>
             </w:rPr>
           </w:pPr>
-          <w:hyperlink w:anchor="_Toc325305306" w:history="1">
+          <w:hyperlink w:anchor="_Toc325314716" w:history="1">
             <w:r>
               <w:rPr>
                 <w:rStyle w:val="Hyperlink"/>
@@ -2109,7 +2317,7 @@
                 <w:noProof/>
                 <w:webHidden/>
               </w:rPr>
-              <w:instrText xml:space="preserve"> PAGEREF _Toc325305306 \h </w:instrText>
+              <w:instrText xml:space="preserve"> PAGEREF _Toc325314716 \h </w:instrText>
             </w:r>
             <w:r>
               <w:rPr>
@@ -2129,7 +2337,7 @@
                 <w:noProof/>
                 <w:webHidden/>
               </w:rPr>
-              <w:t>15</w:t>
+              <w:t>16</w:t>
             </w:r>
             <w:r>
               <w:rPr>
@@ -2151,7 +2359,7 @@
               <w:noProof/>
             </w:rPr>
           </w:pPr>
-          <w:hyperlink w:anchor="_Toc325305307" w:history="1">
+          <w:hyperlink w:anchor="_Toc325314717" w:history="1">
             <w:r>
               <w:rPr>
                 <w:rStyle w:val="Hyperlink"/>
@@ -2178,7 +2386,7 @@
                 <w:noProof/>
                 <w:webHidden/>
               </w:rPr>
-              <w:instrText xml:space="preserve"> PAGEREF _Toc325305307 \h </w:instrText>
+              <w:instrText xml:space="preserve"> PAGEREF _Toc325314717 \h </w:instrText>
             </w:r>
             <w:r>
               <w:rPr>
@@ -2198,7 +2406,7 @@
                 <w:noProof/>
                 <w:webHidden/>
               </w:rPr>
-              <w:t>16</w:t>
+              <w:t>17</w:t>
             </w:r>
             <w:r>
               <w:rPr>
@@ -2220,7 +2428,7 @@
               <w:noProof/>
             </w:rPr>
           </w:pPr>
-          <w:hyperlink w:anchor="_Toc325305308" w:history="1">
+          <w:hyperlink w:anchor="_Toc325314718" w:history="1">
             <w:r>
               <w:rPr>
                 <w:rStyle w:val="Hyperlink"/>
@@ -2247,7 +2455,7 @@
                 <w:noProof/>
                 <w:webHidden/>
               </w:rPr>
-              <w:instrText xml:space="preserve"> PAGEREF _Toc325305308 \h </w:instrText>
+              <w:instrText xml:space="preserve"> PAGEREF _Toc325314718 \h </w:instrText>
             </w:r>
             <w:r>
               <w:rPr>
@@ -2267,7 +2475,7 @@
                 <w:noProof/>
                 <w:webHidden/>
               </w:rPr>
-              <w:t>17</w:t>
+              <w:t>18</w:t>
             </w:r>
             <w:r>
               <w:rPr>
@@ -2289,7 +2497,7 @@
               <w:noProof/>
             </w:rPr>
           </w:pPr>
-          <w:hyperlink w:anchor="_Toc325305309" w:history="1">
+          <w:hyperlink w:anchor="_Toc325314719" w:history="1">
             <w:r>
               <w:rPr>
                 <w:rStyle w:val="Hyperlink"/>
@@ -2316,7 +2524,7 @@
                 <w:noProof/>
                 <w:webHidden/>
               </w:rPr>
-              <w:instrText xml:space="preserve"> PAGEREF _Toc325305309 \h </w:instrText>
+              <w:instrText xml:space="preserve"> PAGEREF _Toc325314719 \h </w:instrText>
             </w:r>
             <w:r>
               <w:rPr>
@@ -2336,7 +2544,7 @@
                 <w:noProof/>
                 <w:webHidden/>
               </w:rPr>
-              <w:t>18</w:t>
+              <w:t>19</w:t>
             </w:r>
             <w:r>
               <w:rPr>
@@ -2355,7 +2563,7 @@
               <w:noProof/>
             </w:rPr>
           </w:pPr>
-          <w:hyperlink w:anchor="_Toc325305310" w:history="1">
+          <w:hyperlink w:anchor="_Toc325314720" w:history="1">
             <w:r>
               <w:rPr>
                 <w:rStyle w:val="Hyperlink"/>
@@ -2382,7 +2590,7 @@
                 <w:noProof/>
                 <w:webHidden/>
               </w:rPr>
-              <w:instrText xml:space="preserve"> PAGEREF _Toc325305310 \h </w:instrText>
+              <w:instrText xml:space="preserve"> PAGEREF _Toc325314720 \h </w:instrText>
             </w:r>
             <w:r>
               <w:rPr>
@@ -2402,7 +2610,7 @@
                 <w:noProof/>
                 <w:webHidden/>
               </w:rPr>
-              <w:t>19</w:t>
+              <w:t>20</w:t>
             </w:r>
             <w:r>
               <w:rPr>
@@ -2424,7 +2632,7 @@
               <w:noProof/>
             </w:rPr>
           </w:pPr>
-          <w:hyperlink w:anchor="_Toc325305311" w:history="1">
+          <w:hyperlink w:anchor="_Toc325314721" w:history="1">
             <w:r>
               <w:rPr>
                 <w:rStyle w:val="Hyperlink"/>
@@ -2451,7 +2659,7 @@
                 <w:noProof/>
                 <w:webHidden/>
               </w:rPr>
-              <w:instrText xml:space="preserve"> PAGEREF _Toc325305311 \h </w:instrText>
+              <w:instrText xml:space="preserve"> PAGEREF _Toc325314721 \h </w:instrText>
             </w:r>
             <w:r>
               <w:rPr>
@@ -2471,7 +2679,7 @@
                 <w:noProof/>
                 <w:webHidden/>
               </w:rPr>
-              <w:t>19</w:t>
+              <w:t>20</w:t>
             </w:r>
             <w:r>
               <w:rPr>
@@ -2493,7 +2701,7 @@
               <w:noProof/>
             </w:rPr>
           </w:pPr>
-          <w:hyperlink w:anchor="_Toc325305312" w:history="1">
+          <w:hyperlink w:anchor="_Toc325314722" w:history="1">
             <w:r>
               <w:rPr>
                 <w:rStyle w:val="Hyperlink"/>
@@ -2520,7 +2728,7 @@
                 <w:noProof/>
                 <w:webHidden/>
               </w:rPr>
-              <w:instrText xml:space="preserve"> PAGEREF _Toc325305312 \h </w:instrText>
+              <w:instrText xml:space="preserve"> PAGEREF _Toc325314722 \h </w:instrText>
             </w:r>
             <w:r>
               <w:rPr>
@@ -2540,7 +2748,7 @@
                 <w:noProof/>
                 <w:webHidden/>
               </w:rPr>
-              <w:t>19</w:t>
+              <w:t>20</w:t>
             </w:r>
             <w:r>
               <w:rPr>
@@ -2559,7 +2767,7 @@
               <w:noProof/>
             </w:rPr>
           </w:pPr>
-          <w:hyperlink w:anchor="_Toc325305313" w:history="1">
+          <w:hyperlink w:anchor="_Toc325314723" w:history="1">
             <w:r>
               <w:rPr>
                 <w:rStyle w:val="Hyperlink"/>
@@ -2586,7 +2794,7 @@
                 <w:noProof/>
                 <w:webHidden/>
               </w:rPr>
-              <w:instrText xml:space="preserve"> PAGEREF _Toc325305313 \h </w:instrText>
+              <w:instrText xml:space="preserve"> PAGEREF _Toc325314723 \h </w:instrText>
             </w:r>
             <w:r>
               <w:rPr>
@@ -2606,7 +2814,7 @@
                 <w:noProof/>
                 <w:webHidden/>
               </w:rPr>
-              <w:t>20</w:t>
+              <w:t>21</w:t>
             </w:r>
             <w:r>
               <w:rPr>
@@ -2628,7 +2836,7 @@
               <w:noProof/>
             </w:rPr>
           </w:pPr>
-          <w:hyperlink w:anchor="_Toc325305314" w:history="1">
+          <w:hyperlink w:anchor="_Toc325314724" w:history="1">
             <w:r>
               <w:rPr>
                 <w:rStyle w:val="Hyperlink"/>
@@ -2655,7 +2863,7 @@
                 <w:noProof/>
                 <w:webHidden/>
               </w:rPr>
-              <w:instrText xml:space="preserve"> PAGEREF _Toc325305314 \h </w:instrText>
+              <w:instrText xml:space="preserve"> PAGEREF _Toc325314724 \h </w:instrText>
             </w:r>
             <w:r>
               <w:rPr>
@@ -2675,7 +2883,7 @@
                 <w:noProof/>
                 <w:webHidden/>
               </w:rPr>
-              <w:t>20</w:t>
+              <w:t>21</w:t>
             </w:r>
             <w:r>
               <w:rPr>
@@ -2697,7 +2905,7 @@
               <w:noProof/>
             </w:rPr>
           </w:pPr>
-          <w:hyperlink w:anchor="_Toc325305315" w:history="1">
+          <w:hyperlink w:anchor="_Toc325314725" w:history="1">
             <w:r>
               <w:rPr>
                 <w:rStyle w:val="Hyperlink"/>
@@ -2724,7 +2932,7 @@
                 <w:noProof/>
                 <w:webHidden/>
               </w:rPr>
-              <w:instrText xml:space="preserve"> PAGEREF _Toc325305315 \h </w:instrText>
+              <w:instrText xml:space="preserve"> PAGEREF _Toc325314725 \h </w:instrText>
             </w:r>
             <w:r>
               <w:rPr>
@@ -2744,7 +2952,7 @@
                 <w:noProof/>
                 <w:webHidden/>
               </w:rPr>
-              <w:t>20</w:t>
+              <w:t>21</w:t>
             </w:r>
             <w:r>
               <w:rPr>
@@ -2763,7 +2971,7 @@
               <w:noProof/>
             </w:rPr>
           </w:pPr>
-          <w:hyperlink w:anchor="_Toc325305316" w:history="1">
+          <w:hyperlink w:anchor="_Toc325314726" w:history="1">
             <w:r>
               <w:rPr>
                 <w:rStyle w:val="Hyperlink"/>
@@ -2790,7 +2998,7 @@
                 <w:noProof/>
                 <w:webHidden/>
               </w:rPr>
-              <w:instrText xml:space="preserve"> PAGEREF _Toc325305316 \h </w:instrText>
+              <w:instrText xml:space="preserve"> PAGEREF _Toc325314726 \h </w:instrText>
             </w:r>
             <w:r>
               <w:rPr>
@@ -2810,7 +3018,7 @@
                 <w:noProof/>
                 <w:webHidden/>
               </w:rPr>
-              <w:t>21</w:t>
+              <w:t>22</w:t>
             </w:r>
             <w:r>
               <w:rPr>
@@ -2829,7 +3037,7 @@
               <w:noProof/>
             </w:rPr>
           </w:pPr>
-          <w:hyperlink w:anchor="_Toc325305317" w:history="1">
+          <w:hyperlink w:anchor="_Toc325314727" w:history="1">
             <w:r>
               <w:rPr>
                 <w:rStyle w:val="Hyperlink"/>
@@ -2856,7 +3064,7 @@
                 <w:noProof/>
                 <w:webHidden/>
               </w:rPr>
-              <w:instrText xml:space="preserve"> PAGEREF _Toc325305317 \h </w:instrText>
+              <w:instrText xml:space="preserve"> PAGEREF _Toc325314727 \h </w:instrText>
             </w:r>
             <w:r>
               <w:rPr>
@@ -2876,7 +3084,7 @@
                 <w:noProof/>
                 <w:webHidden/>
               </w:rPr>
-              <w:t>22</w:t>
+              <w:t>23</w:t>
             </w:r>
             <w:r>
               <w:rPr>
@@ -2895,7 +3103,7 @@
               <w:noProof/>
             </w:rPr>
           </w:pPr>
-          <w:hyperlink w:anchor="_Toc325305318" w:history="1">
+          <w:hyperlink w:anchor="_Toc325314728" w:history="1">
             <w:r>
               <w:rPr>
                 <w:rStyle w:val="Hyperlink"/>
@@ -2922,7 +3130,7 @@
                 <w:noProof/>
                 <w:webHidden/>
               </w:rPr>
-              <w:instrText xml:space="preserve"> PAGEREF _Toc325305318 \h </w:instrText>
+              <w:instrText xml:space="preserve"> PAGEREF _Toc325314728 \h </w:instrText>
             </w:r>
             <w:r>
               <w:rPr>
@@ -2942,7 +3150,7 @@
                 <w:noProof/>
                 <w:webHidden/>
               </w:rPr>
-              <w:t>23</w:t>
+              <w:t>24</w:t>
             </w:r>
             <w:r>
               <w:rPr>
@@ -2964,7 +3172,7 @@
               <w:noProof/>
             </w:rPr>
           </w:pPr>
-          <w:hyperlink w:anchor="_Toc325305319" w:history="1">
+          <w:hyperlink w:anchor="_Toc325314729" w:history="1">
             <w:r>
               <w:rPr>
                 <w:rStyle w:val="Hyperlink"/>
@@ -2991,7 +3199,7 @@
                 <w:noProof/>
                 <w:webHidden/>
               </w:rPr>
-              <w:instrText xml:space="preserve"> PAGEREF _Toc325305319 \h </w:instrText>
+              <w:instrText xml:space="preserve"> PAGEREF _Toc325314729 \h </w:instrText>
             </w:r>
             <w:r>
               <w:rPr>
@@ -3011,7 +3219,7 @@
                 <w:noProof/>
                 <w:webHidden/>
               </w:rPr>
-              <w:t>23</w:t>
+              <w:t>24</w:t>
             </w:r>
             <w:r>
               <w:rPr>
@@ -3033,7 +3241,7 @@
               <w:noProof/>
             </w:rPr>
           </w:pPr>
-          <w:hyperlink w:anchor="_Toc325305320" w:history="1">
+          <w:hyperlink w:anchor="_Toc325314730" w:history="1">
             <w:r>
               <w:rPr>
                 <w:rStyle w:val="Hyperlink"/>
@@ -3060,7 +3268,7 @@
                 <w:noProof/>
                 <w:webHidden/>
               </w:rPr>
-              <w:instrText xml:space="preserve"> PAGEREF _Toc325305320 \h </w:instrText>
+              <w:instrText xml:space="preserve"> PAGEREF _Toc325314730 \h </w:instrText>
             </w:r>
             <w:r>
               <w:rPr>
@@ -3080,7 +3288,7 @@
                 <w:noProof/>
                 <w:webHidden/>
               </w:rPr>
-              <w:t>23</w:t>
+              <w:t>24</w:t>
             </w:r>
             <w:r>
               <w:rPr>
@@ -3102,7 +3310,7 @@
               <w:noProof/>
             </w:rPr>
           </w:pPr>
-          <w:hyperlink w:anchor="_Toc325305321" w:history="1">
+          <w:hyperlink w:anchor="_Toc325314731" w:history="1">
             <w:r>
               <w:rPr>
                 <w:rStyle w:val="Hyperlink"/>
@@ -3129,7 +3337,7 @@
                 <w:noProof/>
                 <w:webHidden/>
               </w:rPr>
-              <w:instrText xml:space="preserve"> PAGEREF _Toc325305321 \h </w:instrText>
+              <w:instrText xml:space="preserve"> PAGEREF _Toc325314731 \h </w:instrText>
             </w:r>
             <w:r>
               <w:rPr>
@@ -3149,7 +3357,7 @@
                 <w:noProof/>
                 <w:webHidden/>
               </w:rPr>
-              <w:t>23</w:t>
+              <w:t>24</w:t>
             </w:r>
             <w:r>
               <w:rPr>
@@ -3168,7 +3376,7 @@
               <w:noProof/>
             </w:rPr>
           </w:pPr>
-          <w:hyperlink w:anchor="_Toc325305322" w:history="1">
+          <w:hyperlink w:anchor="_Toc325314732" w:history="1">
             <w:r>
               <w:rPr>
                 <w:rStyle w:val="Hyperlink"/>
@@ -3195,7 +3403,7 @@
                 <w:noProof/>
                 <w:webHidden/>
               </w:rPr>
-              <w:instrText xml:space="preserve"> PAGEREF _Toc325305322 \h </w:instrText>
+              <w:instrText xml:space="preserve"> PAGEREF _Toc325314732 \h </w:instrText>
             </w:r>
             <w:r>
               <w:rPr>
@@ -3215,7 +3423,7 @@
                 <w:noProof/>
                 <w:webHidden/>
               </w:rPr>
-              <w:t>24</w:t>
+              <w:t>25</w:t>
             </w:r>
             <w:r>
               <w:rPr>
@@ -3237,7 +3445,7 @@
               <w:noProof/>
             </w:rPr>
           </w:pPr>
-          <w:hyperlink w:anchor="_Toc325305323" w:history="1">
+          <w:hyperlink w:anchor="_Toc325314733" w:history="1">
             <w:r>
               <w:rPr>
                 <w:rStyle w:val="Hyperlink"/>
@@ -3264,7 +3472,7 @@
                 <w:noProof/>
                 <w:webHidden/>
               </w:rPr>
-              <w:instrText xml:space="preserve"> PAGEREF _Toc325305323 \h </w:instrText>
+              <w:instrText xml:space="preserve"> PAGEREF _Toc325314733 \h </w:instrText>
             </w:r>
             <w:r>
               <w:rPr>
@@ -3284,7 +3492,7 @@
                 <w:noProof/>
                 <w:webHidden/>
               </w:rPr>
-              <w:t>24</w:t>
+              <w:t>25</w:t>
             </w:r>
             <w:r>
               <w:rPr>
@@ -3306,7 +3514,7 @@
               <w:noProof/>
             </w:rPr>
           </w:pPr>
-          <w:hyperlink w:anchor="_Toc325305324" w:history="1">
+          <w:hyperlink w:anchor="_Toc325314734" w:history="1">
             <w:r>
               <w:rPr>
                 <w:rStyle w:val="Hyperlink"/>
@@ -3333,7 +3541,7 @@
                 <w:noProof/>
                 <w:webHidden/>
               </w:rPr>
-              <w:instrText xml:space="preserve"> PAGEREF _Toc325305324 \h </w:instrText>
+              <w:instrText xml:space="preserve"> PAGEREF _Toc325314734 \h </w:instrText>
             </w:r>
             <w:r>
               <w:rPr>
@@ -3353,7 +3561,7 @@
                 <w:noProof/>
                 <w:webHidden/>
               </w:rPr>
-              <w:t>24</w:t>
+              <w:t>25</w:t>
             </w:r>
             <w:r>
               <w:rPr>
@@ -3375,7 +3583,7 @@
               <w:noProof/>
             </w:rPr>
           </w:pPr>
-          <w:hyperlink w:anchor="_Toc325305325" w:history="1">
+          <w:hyperlink w:anchor="_Toc325314735" w:history="1">
             <w:r>
               <w:rPr>
                 <w:rStyle w:val="Hyperlink"/>
@@ -3402,7 +3610,7 @@
                 <w:noProof/>
                 <w:webHidden/>
               </w:rPr>
-              <w:instrText xml:space="preserve"> PAGEREF _Toc325305325 \h </w:instrText>
+              <w:instrText xml:space="preserve"> PAGEREF _Toc325314735 \h </w:instrText>
             </w:r>
             <w:r>
               <w:rPr>
@@ -3422,7 +3630,7 @@
                 <w:noProof/>
                 <w:webHidden/>
               </w:rPr>
-              <w:t>24</w:t>
+              <w:t>25</w:t>
             </w:r>
             <w:r>
               <w:rPr>
@@ -3444,7 +3652,7 @@
               <w:noProof/>
             </w:rPr>
           </w:pPr>
-          <w:hyperlink w:anchor="_Toc325305326" w:history="1">
+          <w:hyperlink w:anchor="_Toc325314736" w:history="1">
             <w:r>
               <w:rPr>
                 <w:rStyle w:val="Hyperlink"/>
@@ -3471,7 +3679,7 @@
                 <w:noProof/>
                 <w:webHidden/>
               </w:rPr>
-              <w:instrText xml:space="preserve"> PAGEREF _Toc325305326 \h </w:instrText>
+              <w:instrText xml:space="preserve"> PAGEREF _Toc325314736 \h </w:instrText>
             </w:r>
             <w:r>
               <w:rPr>
@@ -3491,7 +3699,7 @@
                 <w:noProof/>
                 <w:webHidden/>
               </w:rPr>
-              <w:t>24</w:t>
+              <w:t>25</w:t>
             </w:r>
             <w:r>
               <w:rPr>
@@ -3513,7 +3721,7 @@
               <w:noProof/>
             </w:rPr>
           </w:pPr>
-          <w:hyperlink w:anchor="_Toc325305327" w:history="1">
+          <w:hyperlink w:anchor="_Toc325314737" w:history="1">
             <w:r>
               <w:rPr>
                 <w:rStyle w:val="Hyperlink"/>
@@ -3540,7 +3748,7 @@
                 <w:noProof/>
                 <w:webHidden/>
               </w:rPr>
-              <w:instrText xml:space="preserve"> PAGEREF _Toc325305327 \h </w:instrText>
+              <w:instrText xml:space="preserve"> PAGEREF _Toc325314737 \h </w:instrText>
             </w:r>
             <w:r>
               <w:rPr>
@@ -3560,7 +3768,7 @@
                 <w:noProof/>
                 <w:webHidden/>
               </w:rPr>
-              <w:t>24</w:t>
+              <w:t>25</w:t>
             </w:r>
             <w:r>
               <w:rPr>
@@ -3582,13 +3790,13 @@
               <w:noProof/>
             </w:rPr>
           </w:pPr>
-          <w:hyperlink w:anchor="_Toc325305328" w:history="1">
+          <w:hyperlink w:anchor="_Toc325314738" w:history="1">
             <w:r>
               <w:rPr>
                 <w:rStyle w:val="Hyperlink"/>
                 <w:noProof/>
               </w:rPr>
-              <w:t>Release 2.0</w:t>
+              <w:t>Back Burner</w:t>
             </w:r>
             <w:r>
               <w:rPr>
@@ -3609,7 +3817,7 @@
                 <w:noProof/>
                 <w:webHidden/>
               </w:rPr>
-              <w:instrText xml:space="preserve"> PAGEREF _Toc325305328 \h </w:instrText>
+              <w:instrText xml:space="preserve"> PAGEREF _Toc325314738 \h </w:instrText>
             </w:r>
             <w:r>
               <w:rPr>
@@ -3629,76 +3837,7 @@
                 <w:noProof/>
                 <w:webHidden/>
               </w:rPr>
-              <w:t>24</w:t>
-            </w:r>
-            <w:r>
-              <w:rPr>
-                <w:noProof/>
-                <w:webHidden/>
-              </w:rPr>
-              <w:fldChar w:fldCharType="end"/>
-            </w:r>
-          </w:hyperlink>
-        </w:p>
-        <w:p>
-          <w:pPr>
-            <w:pStyle w:val="TOC3"/>
-            <w:tabs>
-              <w:tab w:val="right" w:leader="dot" w:pos="10194"/>
-            </w:tabs>
-            <w:rPr>
-              <w:rFonts w:asciiTheme="minorHAnsi" w:hAnsiTheme="minorHAnsi"/>
-              <w:noProof/>
-            </w:rPr>
-          </w:pPr>
-          <w:hyperlink w:anchor="_Toc325305329" w:history="1">
-            <w:r>
-              <w:rPr>
-                <w:rStyle w:val="Hyperlink"/>
-                <w:noProof/>
-              </w:rPr>
-              <w:t>Back Burner</w:t>
-            </w:r>
-            <w:r>
-              <w:rPr>
-                <w:noProof/>
-                <w:webHidden/>
-              </w:rPr>
-              <w:tab/>
-            </w:r>
-            <w:r>
-              <w:rPr>
-                <w:noProof/>
-                <w:webHidden/>
-              </w:rPr>
-              <w:fldChar w:fldCharType="begin"/>
-            </w:r>
-            <w:r>
-              <w:rPr>
-                <w:noProof/>
-                <w:webHidden/>
-              </w:rPr>
-              <w:instrText xml:space="preserve"> PAGEREF _Toc325305329 \h </w:instrText>
-            </w:r>
-            <w:r>
-              <w:rPr>
-                <w:noProof/>
-                <w:webHidden/>
-              </w:rPr>
-            </w:r>
-            <w:r>
-              <w:rPr>
-                <w:noProof/>
-                <w:webHidden/>
-              </w:rPr>
-              <w:fldChar w:fldCharType="separate"/>
-            </w:r>
-            <w:r>
-              <w:rPr>
-                <w:noProof/>
-                <w:webHidden/>
-              </w:rPr>
-              <w:t>24</w:t>
+              <w:t>25</w:t>
             </w:r>
             <w:r>
               <w:rPr>
@@ -3720,7 +3859,7 @@
               <w:noProof/>
             </w:rPr>
           </w:pPr>
-          <w:hyperlink w:anchor="_Toc325305330" w:history="1">
+          <w:hyperlink w:anchor="_Toc325314739" w:history="1">
             <w:r>
               <w:rPr>
                 <w:rStyle w:val="Hyperlink"/>
@@ -3747,7 +3886,7 @@
                 <w:noProof/>
                 <w:webHidden/>
               </w:rPr>
-              <w:instrText xml:space="preserve"> PAGEREF _Toc325305330 \h </w:instrText>
+              <w:instrText xml:space="preserve"> PAGEREF _Toc325314739 \h </w:instrText>
             </w:r>
             <w:r>
               <w:rPr>
@@ -3767,7 +3906,7 @@
                 <w:noProof/>
                 <w:webHidden/>
               </w:rPr>
-              <w:t>25</w:t>
+              <w:t>26</w:t>
             </w:r>
             <w:r>
               <w:rPr>
@@ -3789,7 +3928,7 @@
               <w:noProof/>
             </w:rPr>
           </w:pPr>
-          <w:hyperlink w:anchor="_Toc325305331" w:history="1">
+          <w:hyperlink w:anchor="_Toc325314740" w:history="1">
             <w:r>
               <w:rPr>
                 <w:rStyle w:val="Hyperlink"/>
@@ -3816,7 +3955,7 @@
                 <w:noProof/>
                 <w:webHidden/>
               </w:rPr>
-              <w:instrText xml:space="preserve"> PAGEREF _Toc325305331 \h </w:instrText>
+              <w:instrText xml:space="preserve"> PAGEREF _Toc325314740 \h </w:instrText>
             </w:r>
             <w:r>
               <w:rPr>
@@ -3836,7 +3975,7 @@
                 <w:noProof/>
                 <w:webHidden/>
               </w:rPr>
-              <w:t>25</w:t>
+              <w:t>26</w:t>
             </w:r>
             <w:r>
               <w:rPr>
@@ -3855,7 +3994,7 @@
               <w:noProof/>
             </w:rPr>
           </w:pPr>
-          <w:hyperlink w:anchor="_Toc325305332" w:history="1">
+          <w:hyperlink w:anchor="_Toc325314741" w:history="1">
             <w:r>
               <w:rPr>
                 <w:rStyle w:val="Hyperlink"/>
@@ -3882,7 +4021,7 @@
                 <w:noProof/>
                 <w:webHidden/>
               </w:rPr>
-              <w:instrText xml:space="preserve"> PAGEREF _Toc325305332 \h </w:instrText>
+              <w:instrText xml:space="preserve"> PAGEREF _Toc325314741 \h </w:instrText>
             </w:r>
             <w:r>
               <w:rPr>
@@ -3902,7 +4041,7 @@
                 <w:noProof/>
                 <w:webHidden/>
               </w:rPr>
-              <w:t>26</w:t>
+              <w:t>27</w:t>
             </w:r>
             <w:r>
               <w:rPr>
@@ -3921,7 +4060,7 @@
               <w:noProof/>
             </w:rPr>
           </w:pPr>
-          <w:hyperlink w:anchor="_Toc325305333" w:history="1">
+          <w:hyperlink w:anchor="_Toc325314742" w:history="1">
             <w:r>
               <w:rPr>
                 <w:rStyle w:val="Hyperlink"/>
@@ -3948,7 +4087,7 @@
                 <w:noProof/>
                 <w:webHidden/>
               </w:rPr>
-              <w:instrText xml:space="preserve"> PAGEREF _Toc325305333 \h </w:instrText>
+              <w:instrText xml:space="preserve"> PAGEREF _Toc325314742 \h </w:instrText>
             </w:r>
             <w:r>
               <w:rPr>
@@ -3968,7 +4107,7 @@
                 <w:noProof/>
                 <w:webHidden/>
               </w:rPr>
-              <w:t>27</w:t>
+              <w:t>28</w:t>
             </w:r>
             <w:r>
               <w:rPr>
@@ -3987,7 +4126,7 @@
               <w:noProof/>
             </w:rPr>
           </w:pPr>
-          <w:hyperlink w:anchor="_Toc325305334" w:history="1">
+          <w:hyperlink w:anchor="_Toc325314743" w:history="1">
             <w:r>
               <w:rPr>
                 <w:rStyle w:val="Hyperlink"/>
@@ -4014,7 +4153,7 @@
                 <w:noProof/>
                 <w:webHidden/>
               </w:rPr>
-              <w:instrText xml:space="preserve"> PAGEREF _Toc325305334 \h </w:instrText>
+              <w:instrText xml:space="preserve"> PAGEREF _Toc325314743 \h </w:instrText>
             </w:r>
             <w:r>
               <w:rPr>
@@ -4034,7 +4173,73 @@
                 <w:noProof/>
                 <w:webHidden/>
               </w:rPr>
-              <w:t>28</w:t>
+              <w:t>29</w:t>
+            </w:r>
+            <w:r>
+              <w:rPr>
+                <w:noProof/>
+                <w:webHidden/>
+              </w:rPr>
+              <w:fldChar w:fldCharType="end"/>
+            </w:r>
+          </w:hyperlink>
+        </w:p>
+        <w:p>
+          <w:pPr>
+            <w:pStyle w:val="TOC1"/>
+            <w:rPr>
+              <w:rFonts w:asciiTheme="minorHAnsi" w:hAnsiTheme="minorHAnsi"/>
+              <w:noProof/>
+            </w:rPr>
+          </w:pPr>
+          <w:hyperlink w:anchor="_Toc325314744" w:history="1">
+            <w:r>
+              <w:rPr>
+                <w:rStyle w:val="Hyperlink"/>
+                <w:noProof/>
+              </w:rPr>
+              <w:t>Credits</w:t>
+            </w:r>
+            <w:r>
+              <w:rPr>
+                <w:noProof/>
+                <w:webHidden/>
+              </w:rPr>
+              <w:tab/>
+            </w:r>
+            <w:r>
+              <w:rPr>
+                <w:noProof/>
+                <w:webHidden/>
+              </w:rPr>
+              <w:fldChar w:fldCharType="begin"/>
+            </w:r>
+            <w:r>
+              <w:rPr>
+                <w:noProof/>
+                <w:webHidden/>
+              </w:rPr>
+              <w:instrText xml:space="preserve"> PAGEREF _Toc325314744 \h </w:instrText>
+            </w:r>
+            <w:r>
+              <w:rPr>
+                <w:noProof/>
+                <w:webHidden/>
+              </w:rPr>
+            </w:r>
+            <w:r>
+              <w:rPr>
+                <w:noProof/>
+                <w:webHidden/>
+              </w:rPr>
+              <w:fldChar w:fldCharType="separate"/>
+            </w:r>
+            <w:r>
+              <w:rPr>
+                <w:noProof/>
+                <w:webHidden/>
+              </w:rPr>
+              <w:t>30</w:t>
             </w:r>
             <w:r>
               <w:rPr>
@@ -4066,7 +4271,7 @@
       <w:pPr>
         <w:pStyle w:val="Heading1"/>
       </w:pPr>
-      <w:bookmarkStart w:id="0" w:name="_Toc325305277"/>
+      <w:bookmarkStart w:id="0" w:name="_Toc325314684"/>
       <w:r>
         <w:lastRenderedPageBreak/>
         <w:t>Introduction</w:t>
@@ -4075,7 +4280,136 @@
     </w:p>
     <w:p>
       <w:r>
-        <w:t>Blue Harvest &lt;working title&gt; is a dungeon crawler role playing game (RPG) where you take on the role of Brock, a boy who must save his little sister &lt;working story&gt;. The game is viewed in a three dimensional world from a fixed top down position, with pixel sprites used for characters, objects and enemies in the game world. A majority of the world consists of randomly generated dungeons with multiple floors, each floor built from a set of prefabricated meshes in a grid based pattern depending on the dungeon’s theme. The game world will also have a hub location which acts as a staging area for the player, a tutorial location available at the beginning of the game, and several other locations accessible from the hub.</w:t>
+        <w:t xml:space="preserve">Blue Harvest &lt;working title&gt; is a </w:t>
+      </w:r>
+      <w:r>
+        <w:t xml:space="preserve">top down </w:t>
+      </w:r>
+      <w:r>
+        <w:t>dungeon crawler role playing game (RPG) where you take on the role of Brock, a boy who must</w:t>
+      </w:r>
+      <w:r>
+        <w:t xml:space="preserve"> find and</w:t>
+      </w:r>
+      <w:r>
+        <w:t xml:space="preserve"> save his little sister &lt;working story&gt;.</w:t>
+      </w:r>
+    </w:p>
+    <w:p/>
+    <w:p>
+      <w:r>
+        <w:t xml:space="preserve">The game is viewed in a three dimensional world from a fixed </w:t>
+      </w:r>
+      <w:r>
+        <w:t>camera</w:t>
+      </w:r>
+      <w:r>
+        <w:t xml:space="preserve"> position, with pixel sprites used for characters, objects and enemies in the game world. A majority of the</w:t>
+      </w:r>
+      <w:r>
+        <w:t xml:space="preserve"> game</w:t>
+      </w:r>
+      <w:r>
+        <w:t xml:space="preserve"> world consists of randomly generated dungeons with multiple </w:t>
+      </w:r>
+      <w:r>
+        <w:t>“</w:t>
+      </w:r>
+      <w:r>
+        <w:t>floors</w:t>
+      </w:r>
+      <w:r>
+        <w:t>”</w:t>
+      </w:r>
+      <w:r>
+        <w:t>. E</w:t>
+      </w:r>
+      <w:r>
+        <w:t>ach floor</w:t>
+      </w:r>
+      <w:r>
+        <w:t xml:space="preserve"> is</w:t>
+      </w:r>
+      <w:r>
+        <w:t xml:space="preserve"> built from a set of prefabricated meshes </w:t>
+      </w:r>
+      <w:r>
+        <w:t xml:space="preserve">placed </w:t>
+      </w:r>
+      <w:r>
+        <w:t>in a grid based pattern</w:t>
+      </w:r>
+      <w:r>
+        <w:t>,</w:t>
+      </w:r>
+      <w:r>
+        <w:t xml:space="preserve"> depending on</w:t>
+      </w:r>
+      <w:r>
+        <w:t xml:space="preserve"> the dungeon’s theme.</w:t>
+      </w:r>
+    </w:p>
+    <w:p/>
+    <w:p>
+      <w:r>
+        <w:t>The player must fight enemy monsters</w:t>
+      </w:r>
+      <w:r>
+        <w:t>, mini bosses and dungeon bosses</w:t>
+      </w:r>
+      <w:r>
+        <w:t xml:space="preserve"> as they travel through </w:t>
+      </w:r>
+      <w:r>
+        <w:t>each</w:t>
+      </w:r>
+      <w:r>
+        <w:t xml:space="preserve"> dungeon.</w:t>
+      </w:r>
+      <w:r>
+        <w:t xml:space="preserve"> The mini and dungeon bosses are scattered throughout the levels, as specified by the dungeon</w:t>
+      </w:r>
+      <w:r>
+        <w:t xml:space="preserve"> generators.</w:t>
+      </w:r>
+    </w:p>
+    <w:p/>
+    <w:p>
+      <w:r>
+        <w:t>The game world also ha</w:t>
+      </w:r>
+      <w:r>
+        <w:t>s</w:t>
+      </w:r>
+      <w:r>
+        <w:t xml:space="preserve"> a hub location</w:t>
+      </w:r>
+      <w:r>
+        <w:t>, a town called Jordania,</w:t>
+      </w:r>
+      <w:r>
+        <w:t xml:space="preserve"> which acts as a staging area for the player</w:t>
+      </w:r>
+      <w:r>
+        <w:t>.</w:t>
+      </w:r>
+      <w:r>
+        <w:t xml:space="preserve"> </w:t>
+      </w:r>
+      <w:r>
+        <w:t>A</w:t>
+      </w:r>
+      <w:r>
+        <w:t xml:space="preserve"> </w:t>
+      </w:r>
+      <w:r>
+        <w:t xml:space="preserve">short </w:t>
+      </w:r>
+      <w:r>
+        <w:t xml:space="preserve">tutorial </w:t>
+      </w:r>
+      <w:r>
+        <w:t>is presented to the player at the beginning off the game, with a much more complete version available from the game’s hub.</w:t>
       </w:r>
     </w:p>
     <w:p/>
@@ -4083,7 +4417,7 @@
       <w:pPr>
         <w:pStyle w:val="Heading1"/>
       </w:pPr>
-      <w:bookmarkStart w:id="1" w:name="_Toc325305278"/>
+      <w:bookmarkStart w:id="1" w:name="_Toc325314685"/>
       <w:r>
         <w:t>Marketing Information</w:t>
       </w:r>
@@ -4091,21 +4425,28 @@
     </w:p>
     <w:p>
       <w:r>
-        <w:t>Blue Harvest &lt;working title&gt; is an open source, free dungeon crawler role playing computer video game, distributed through GitHub.com. The game’s development process will be publicly documented as the game progresses, with user feedback going towards and guiding the development of the game. The primary information and distribution channels for the game are the KR Studios development blog, and the GitHub.com git repository page.</w:t>
-      </w:r>
-    </w:p>
-    <w:p/>
-    <w:p>
-      <w:r>
-        <w:t>This game is being designed and developed by KR Studios and Sideways Eight Productions.</w:t>
-      </w:r>
-    </w:p>
-    <w:p/>
-    <w:p>
-      <w:pPr>
-        <w:spacing w:after="200" w:line="276" w:lineRule="auto"/>
+        <w:t>Blue Harvest &lt;working title&gt; is an open source, free dungeon crawler r</w:t>
+      </w:r>
+      <w:r>
+        <w:t>ole playing computer video game</w:t>
+      </w:r>
+      <w:r>
+        <w:t xml:space="preserve"> designed by KR Studios and produced by Sideways Eight Productions</w:t>
+      </w:r>
+      <w:r>
+        <w:t>. The game’s development process will be publicly documented as the game progresses, with user feedback going towards and guiding the development of the game. The primary information and distribution channels for the game are the KR Studios development blog</w:t>
+      </w:r>
+      <w:r>
+        <w:t>, Sideways Eight Productions website</w:t>
+      </w:r>
+      <w:r>
+        <w:t xml:space="preserve"> and the GitHub.com git repository page.</w:t>
+      </w:r>
+    </w:p>
+    <w:p/>
+    <w:p>
+      <w:pPr>
         <w:rPr>
-          <w:b/>
           <w:sz w:val="28"/>
           <w:szCs w:val="32"/>
           <w:u w:val="single"/>
@@ -4119,7 +4460,7 @@
       <w:pPr>
         <w:pStyle w:val="Heading1"/>
       </w:pPr>
-      <w:bookmarkStart w:id="2" w:name="_Toc325305279"/>
+      <w:bookmarkStart w:id="2" w:name="_Toc325314686"/>
       <w:r>
         <w:lastRenderedPageBreak/>
         <w:t>Gallery</w:t>
@@ -4133,21 +4474,12 @@
     </w:p>
     <w:p/>
     <w:p>
-      <w:pPr>
-        <w:spacing w:after="200" w:line="276" w:lineRule="auto"/>
-        <w:jc w:val="center"/>
-        <w:rPr>
-          <w:b/>
-          <w:sz w:val="32"/>
-          <w:szCs w:val="32"/>
-        </w:rPr>
-      </w:pPr>
       <w:r>
         <w:rPr>
           <w:noProof/>
         </w:rPr>
         <w:drawing>
-          <wp:inline distT="0" distB="0" distL="0" distR="0">
+          <wp:inline distT="0" distB="0" distL="0" distR="0" wp14:anchorId="6EFBF5E8" wp14:editId="5315C4A9">
             <wp:extent cx="6096000" cy="4572000"/>
             <wp:effectExtent l="0" t="0" r="0" b="0"/>
             <wp:docPr id="1" name="Picture 1"/>
@@ -4195,6 +4527,16 @@
           </wp:inline>
         </w:drawing>
       </w:r>
+    </w:p>
+    <w:p/>
+    <w:p>
+      <w:pPr>
+        <w:rPr>
+          <w:b/>
+          <w:sz w:val="32"/>
+          <w:szCs w:val="32"/>
+        </w:rPr>
+      </w:pPr>
       <w:r>
         <w:br w:type="page"/>
       </w:r>
@@ -4203,7 +4545,7 @@
       <w:pPr>
         <w:pStyle w:val="Heading1"/>
       </w:pPr>
-      <w:bookmarkStart w:id="3" w:name="_Toc325305280"/>
+      <w:bookmarkStart w:id="3" w:name="_Toc325314687"/>
       <w:r>
         <w:lastRenderedPageBreak/>
         <w:t>Storyline</w:t>
@@ -4217,15 +4559,12 @@
       </w:r>
     </w:p>
     <w:p>
-      <w:pPr>
-        <w:jc w:val="center"/>
-      </w:pPr>
       <w:r>
         <w:rPr>
           <w:noProof/>
         </w:rPr>
         <w:drawing>
-          <wp:inline distT="0" distB="0" distL="0" distR="0">
+          <wp:inline distT="0" distB="0" distL="0" distR="0" wp14:anchorId="05265925" wp14:editId="2B369A70">
             <wp:extent cx="6048375" cy="4619625"/>
             <wp:effectExtent l="0" t="0" r="9525" b="9525"/>
             <wp:docPr id="3" name="Picture 3"/>
@@ -4285,7 +4624,7 @@
       <w:pPr>
         <w:pStyle w:val="Heading3"/>
       </w:pPr>
-      <w:bookmarkStart w:id="4" w:name="_Toc325305281"/>
+      <w:bookmarkStart w:id="4" w:name="_Toc325314688"/>
       <w:r>
         <w:t>Act 1</w:t>
       </w:r>
@@ -4307,7 +4646,7 @@
       <w:pPr>
         <w:pStyle w:val="Heading3"/>
       </w:pPr>
-      <w:bookmarkStart w:id="5" w:name="_Toc325305282"/>
+      <w:bookmarkStart w:id="5" w:name="_Toc325314689"/>
       <w:r>
         <w:t>Act 2</w:t>
       </w:r>
@@ -4348,7 +4687,7 @@
       <w:pPr>
         <w:pStyle w:val="Heading3"/>
       </w:pPr>
-      <w:bookmarkStart w:id="6" w:name="_Toc325305283"/>
+      <w:bookmarkStart w:id="6" w:name="_Toc325314690"/>
       <w:r>
         <w:t>Act 3</w:t>
       </w:r>
@@ -4404,9 +4743,7 @@
     <w:p/>
     <w:p>
       <w:pPr>
-        <w:spacing w:after="200" w:line="276" w:lineRule="auto"/>
         <w:rPr>
-          <w:b/>
           <w:sz w:val="24"/>
           <w:szCs w:val="28"/>
           <w:u w:val="single"/>
@@ -4420,7 +4757,7 @@
       <w:pPr>
         <w:pStyle w:val="Heading2"/>
       </w:pPr>
-      <w:bookmarkStart w:id="7" w:name="_Toc325305284"/>
+      <w:bookmarkStart w:id="7" w:name="_Toc325314691"/>
       <w:r>
         <w:lastRenderedPageBreak/>
         <w:t>Side Quests</w:t>
@@ -4449,7 +4786,7 @@
       <w:pPr>
         <w:pStyle w:val="Heading2"/>
       </w:pPr>
-      <w:bookmarkStart w:id="8" w:name="_Toc325305285"/>
+      <w:bookmarkStart w:id="8" w:name="_Toc325314692"/>
       <w:r>
         <w:t>Mini Games</w:t>
       </w:r>
@@ -4483,7 +4820,7 @@
       <w:pPr>
         <w:pStyle w:val="Heading2"/>
       </w:pPr>
-      <w:bookmarkStart w:id="9" w:name="_Toc325305286"/>
+      <w:bookmarkStart w:id="9" w:name="_Toc325314693"/>
       <w:r>
         <w:t>Notes</w:t>
       </w:r>
@@ -4509,9 +4846,7 @@
     <w:p/>
     <w:p>
       <w:pPr>
-        <w:spacing w:after="200" w:line="276" w:lineRule="auto"/>
         <w:rPr>
-          <w:b/>
           <w:sz w:val="32"/>
           <w:szCs w:val="32"/>
         </w:rPr>
@@ -4524,7 +4859,7 @@
       <w:pPr>
         <w:pStyle w:val="Heading1"/>
       </w:pPr>
-      <w:bookmarkStart w:id="10" w:name="_Toc325305287"/>
+      <w:bookmarkStart w:id="10" w:name="_Toc325314694"/>
       <w:r>
         <w:lastRenderedPageBreak/>
         <w:t>Game World</w:t>
@@ -4533,15 +4868,19 @@
     </w:p>
     <w:p>
       <w:r>
-        <w:t>Most if this game is set in the world of Ivalice, while the tutorial takes place in Brock’s unnamed home world. The town of Jordania acts as a staging area for the player, and a hub for the game. Other towns do exist, but don’t play a major role &lt;check during revision&gt;. Dungeons are scattered around the world and are accessed by travelling through fields. Some areas, like the dungeons listed below, are randomly generated according to certain criteria, while others like the town and the fields are loaded from files.</w:t>
-      </w:r>
-    </w:p>
-    <w:p/>
-    <w:p>
-      <w:pPr>
-        <w:spacing w:after="200" w:line="276" w:lineRule="auto"/>
+        <w:t>Most if this game is set in the world of Ivalice</w:t>
+      </w:r>
+      <w:r>
+        <w:t xml:space="preserve"> &lt;change/remove this name&gt;</w:t>
+      </w:r>
+      <w:r>
+        <w:t>, while the tutorial takes place in Brock’s unnamed home world. The town of Jordania acts as a staging area for the player, and a hub for the game. Other towns do exist, but don’t play a major role &lt;check during revision&gt;. Dungeons are scattered around the world and are accessed by travelling through fields. Some areas, like the dungeons listed below, are randomly generated according to certain criteria, while others like the town and the fields are loaded from files.</w:t>
+      </w:r>
+    </w:p>
+    <w:p/>
+    <w:p>
+      <w:pPr>
         <w:rPr>
-          <w:b/>
           <w:sz w:val="24"/>
           <w:szCs w:val="28"/>
           <w:u w:val="single"/>
@@ -4555,7 +4894,7 @@
       <w:pPr>
         <w:pStyle w:val="Heading2"/>
       </w:pPr>
-      <w:bookmarkStart w:id="11" w:name="_Toc325305288"/>
+      <w:bookmarkStart w:id="11" w:name="_Toc325314695"/>
       <w:r>
         <w:lastRenderedPageBreak/>
         <w:t>Characters</w:t>
@@ -4567,7 +4906,7 @@
       <w:pPr>
         <w:pStyle w:val="Heading3"/>
       </w:pPr>
-      <w:bookmarkStart w:id="12" w:name="_Toc325305289"/>
+      <w:bookmarkStart w:id="12" w:name="_Toc325314696"/>
       <w:r>
         <w:t>Brock</w:t>
       </w:r>
@@ -4575,7 +4914,16 @@
     </w:p>
     <w:p>
       <w:r>
-        <w:t>&lt;Text&gt;</w:t>
+        <w:t>Brock is t</w:t>
+      </w:r>
+      <w:r>
+        <w:t>he 12 yea</w:t>
+      </w:r>
+      <w:r>
+        <w:t>r old protagonist of the story. He has some formal training in swordplay, but has never seen actual combat. He has raised Lucy almost on his own for the last two years, and is very protective of her.</w:t>
+      </w:r>
+      <w:r>
+        <w:t xml:space="preserve"> Despite believing that he is mature and brave, he still has a lot to learn.</w:t>
       </w:r>
     </w:p>
     <w:p/>
@@ -4583,13 +4931,18 @@
       <w:pPr>
         <w:pStyle w:val="Heading3"/>
       </w:pPr>
+      <w:bookmarkStart w:id="13" w:name="_Toc325314697"/>
       <w:r>
         <w:t>Lucy</w:t>
       </w:r>
-    </w:p>
-    <w:p>
-      <w:r>
-        <w:t>&lt;Text&gt;</w:t>
+      <w:bookmarkEnd w:id="13"/>
+    </w:p>
+    <w:p>
+      <w:r>
+        <w:t>Lucy, Brock’s 10 year old sister, looks up to her brother as a hero.</w:t>
+      </w:r>
+      <w:r>
+        <w:t xml:space="preserve"> Small for her age, she is never far behind brock on their travels.</w:t>
       </w:r>
     </w:p>
     <w:p/>
@@ -4597,15 +4950,15 @@
       <w:pPr>
         <w:pStyle w:val="Heading3"/>
       </w:pPr>
-      <w:bookmarkStart w:id="13" w:name="_Toc325305291"/>
+      <w:bookmarkStart w:id="14" w:name="_Toc325314698"/>
       <w:r>
         <w:t>Theodore</w:t>
       </w:r>
-      <w:bookmarkEnd w:id="13"/>
-    </w:p>
-    <w:p>
-      <w:r>
-        <w:t>&lt;Text&gt;</w:t>
+      <w:bookmarkEnd w:id="14"/>
+    </w:p>
+    <w:p>
+      <w:r>
+        <w:t>Theodore I a wise old man who lives in Jordania; he has exceptional sword skills, but has grown weak in his old age.</w:t>
       </w:r>
     </w:p>
     <w:p/>
@@ -4613,23 +4966,22 @@
       <w:pPr>
         <w:pStyle w:val="Heading3"/>
       </w:pPr>
-      <w:bookmarkStart w:id="14" w:name="_Toc325305292"/>
+      <w:bookmarkStart w:id="15" w:name="_Toc325314699"/>
       <w:r>
         <w:t>Leo</w:t>
       </w:r>
-      <w:bookmarkEnd w:id="14"/>
-    </w:p>
-    <w:p>
-      <w:r>
-        <w:t>&lt;Text&gt;</w:t>
-      </w:r>
-    </w:p>
-    <w:p/>
-    <w:p>
-      <w:pPr>
-        <w:spacing w:after="200" w:line="276" w:lineRule="auto"/>
+      <w:bookmarkEnd w:id="15"/>
+    </w:p>
+    <w:p>
+      <w:r>
+        <w:t>Leo is the antagonist of the story. A powerful old mage, he draws his magic from meteor stones that fell from the sky when he was a child. He has hidden these meteor fragments in the most dangerous places in the world, so that nobody else can take away his power.</w:t>
+      </w:r>
+    </w:p>
+    <w:p/>
+    <w:p>
+      <w:pPr>
+        <w:pStyle w:val="NoSpacing"/>
         <w:rPr>
-          <w:b/>
           <w:sz w:val="24"/>
           <w:szCs w:val="28"/>
           <w:u w:val="single"/>
@@ -4643,12 +4995,68 @@
       <w:pPr>
         <w:pStyle w:val="Heading2"/>
       </w:pPr>
-      <w:bookmarkStart w:id="15" w:name="_Toc325305293"/>
+      <w:bookmarkStart w:id="16" w:name="_Toc325314700"/>
+      <w:r>
+        <w:lastRenderedPageBreak/>
+        <w:t>Locations</w:t>
+      </w:r>
+      <w:bookmarkEnd w:id="16"/>
+    </w:p>
+    <w:p/>
+    <w:p>
+      <w:pPr>
+        <w:pStyle w:val="Heading3"/>
+      </w:pPr>
+      <w:bookmarkStart w:id="17" w:name="_Toc325314701"/>
+      <w:r>
+        <w:t>Jordania</w:t>
+      </w:r>
+      <w:bookmarkEnd w:id="17"/>
+    </w:p>
+    <w:p>
+      <w:r>
+        <w:t>Jordania is a town on a river, home of Theodore. Brock finds his way here after being teleported to this world.</w:t>
+      </w:r>
+    </w:p>
+    <w:p/>
+    <w:p>
+      <w:pPr>
+        <w:pStyle w:val="Heading3"/>
+      </w:pPr>
+      <w:bookmarkStart w:id="18" w:name="_Toc325314702"/>
+      <w:r>
+        <w:t>Tomb City</w:t>
+      </w:r>
+      <w:bookmarkEnd w:id="18"/>
+    </w:p>
+    <w:p>
+      <w:r>
+        <w:t>Previously known by another name, the city gates were closed many years ago after a plague broke out. Now the city stands, uninhabited, as a tomb to its occupants. The city gates remain shut to this day.</w:t>
+      </w:r>
+    </w:p>
+    <w:p/>
+    <w:p>
+      <w:pPr>
+        <w:rPr>
+          <w:sz w:val="24"/>
+          <w:szCs w:val="28"/>
+          <w:u w:val="single"/>
+        </w:rPr>
+      </w:pPr>
+      <w:r>
+        <w:br w:type="page"/>
+      </w:r>
+    </w:p>
+    <w:p>
+      <w:pPr>
+        <w:pStyle w:val="Heading2"/>
+      </w:pPr>
+      <w:bookmarkStart w:id="19" w:name="_Toc325314703"/>
       <w:r>
         <w:lastRenderedPageBreak/>
         <w:t>Dungeons</w:t>
       </w:r>
-      <w:bookmarkEnd w:id="15"/>
+      <w:bookmarkEnd w:id="19"/>
     </w:p>
     <w:p>
       <w:r>
@@ -4660,11 +5068,11 @@
       <w:pPr>
         <w:pStyle w:val="Heading3"/>
       </w:pPr>
-      <w:bookmarkStart w:id="16" w:name="_Toc325305294"/>
+      <w:bookmarkStart w:id="20" w:name="_Toc325314704"/>
       <w:r>
         <w:t>Ruins</w:t>
       </w:r>
-      <w:bookmarkEnd w:id="16"/>
+      <w:bookmarkEnd w:id="20"/>
     </w:p>
     <w:p>
       <w:r>
@@ -4682,11 +5090,11 @@
       <w:pPr>
         <w:pStyle w:val="Heading3"/>
       </w:pPr>
-      <w:bookmarkStart w:id="17" w:name="_Toc325305295"/>
+      <w:bookmarkStart w:id="21" w:name="_Toc325314705"/>
       <w:r>
         <w:t>Wastelands</w:t>
       </w:r>
-      <w:bookmarkEnd w:id="17"/>
+      <w:bookmarkEnd w:id="21"/>
     </w:p>
     <w:p>
       <w:r>
@@ -4731,15 +5139,7 @@
     <w:p/>
     <w:p>
       <w:r>
-        <w:t xml:space="preserve">The wastelands are presented as </w:t>
-      </w:r>
-      <w:proofErr w:type="spellStart"/>
-      <w:r>
-        <w:t>badlands</w:t>
-      </w:r>
-      <w:proofErr w:type="spellEnd"/>
-      <w:r>
-        <w:t xml:space="preserve"> with large rocks, riverbeds and a vivid reddish colour scheme.</w:t>
+        <w:t>The wastelands are presented as badlands with large rocks, riverbeds and a vivid reddish colour scheme.</w:t>
       </w:r>
     </w:p>
     <w:p/>
@@ -4750,7 +5150,7 @@
         </w:rPr>
         <w:lastRenderedPageBreak/>
         <w:drawing>
-          <wp:inline distT="0" distB="0" distL="0" distR="0">
+          <wp:inline distT="0" distB="0" distL="0" distR="0" wp14:anchorId="68CF84CA" wp14:editId="7C262BDF">
             <wp:extent cx="6477000" cy="4371975"/>
             <wp:effectExtent l="0" t="0" r="0" b="9525"/>
             <wp:docPr id="4" name="Picture 4"/>
@@ -4804,11 +5204,11 @@
       <w:pPr>
         <w:pStyle w:val="Heading3"/>
       </w:pPr>
-      <w:bookmarkStart w:id="18" w:name="_Toc325305296"/>
+      <w:bookmarkStart w:id="22" w:name="_Toc325314706"/>
       <w:r>
         <w:t>Forest</w:t>
       </w:r>
-      <w:bookmarkEnd w:id="18"/>
+      <w:bookmarkEnd w:id="22"/>
     </w:p>
     <w:p>
       <w:r>
@@ -4820,11 +5220,11 @@
       <w:pPr>
         <w:pStyle w:val="Heading3"/>
       </w:pPr>
-      <w:bookmarkStart w:id="19" w:name="_Toc325305297"/>
+      <w:bookmarkStart w:id="23" w:name="_Toc325314707"/>
       <w:r>
         <w:t>Mountain</w:t>
       </w:r>
-      <w:bookmarkEnd w:id="19"/>
+      <w:bookmarkEnd w:id="23"/>
     </w:p>
     <w:p>
       <w:r>
@@ -4836,11 +5236,11 @@
       <w:pPr>
         <w:pStyle w:val="Heading3"/>
       </w:pPr>
-      <w:bookmarkStart w:id="20" w:name="_Toc325305298"/>
+      <w:bookmarkStart w:id="24" w:name="_Toc325314708"/>
       <w:r>
         <w:t>River Valley</w:t>
       </w:r>
-      <w:bookmarkEnd w:id="20"/>
+      <w:bookmarkEnd w:id="24"/>
     </w:p>
     <w:p>
       <w:r>
@@ -4852,11 +5252,11 @@
       <w:pPr>
         <w:pStyle w:val="Heading3"/>
       </w:pPr>
-      <w:bookmarkStart w:id="21" w:name="_Toc325305299"/>
+      <w:bookmarkStart w:id="25" w:name="_Toc325314709"/>
       <w:r>
         <w:t>Tomb City</w:t>
       </w:r>
-      <w:bookmarkEnd w:id="21"/>
+      <w:bookmarkEnd w:id="25"/>
     </w:p>
     <w:p>
       <w:r>
@@ -4868,11 +5268,11 @@
       <w:pPr>
         <w:pStyle w:val="Heading3"/>
       </w:pPr>
-      <w:bookmarkStart w:id="22" w:name="_Toc325305300"/>
+      <w:bookmarkStart w:id="26" w:name="_Toc325314710"/>
       <w:r>
         <w:t>Lost Desert</w:t>
       </w:r>
-      <w:bookmarkEnd w:id="22"/>
+      <w:bookmarkEnd w:id="26"/>
     </w:p>
     <w:p>
       <w:r>
@@ -4884,11 +5284,11 @@
       <w:pPr>
         <w:pStyle w:val="Heading3"/>
       </w:pPr>
-      <w:bookmarkStart w:id="23" w:name="_Toc325305301"/>
+      <w:bookmarkStart w:id="27" w:name="_Toc325314711"/>
       <w:r>
         <w:t>Tower of Babel</w:t>
       </w:r>
-      <w:bookmarkEnd w:id="23"/>
+      <w:bookmarkEnd w:id="27"/>
     </w:p>
     <w:p>
       <w:r>
@@ -4898,9 +5298,7 @@
     <w:p/>
     <w:p>
       <w:pPr>
-        <w:spacing w:after="200" w:line="276" w:lineRule="auto"/>
         <w:rPr>
-          <w:b/>
           <w:sz w:val="24"/>
           <w:szCs w:val="28"/>
           <w:u w:val="single"/>
@@ -4914,12 +5312,12 @@
       <w:pPr>
         <w:pStyle w:val="Heading2"/>
       </w:pPr>
-      <w:bookmarkStart w:id="24" w:name="_Toc325305302"/>
+      <w:bookmarkStart w:id="28" w:name="_Toc325314712"/>
       <w:r>
         <w:lastRenderedPageBreak/>
         <w:t>Monsters</w:t>
       </w:r>
-      <w:bookmarkEnd w:id="24"/>
+      <w:bookmarkEnd w:id="28"/>
     </w:p>
     <w:p>
       <w:r>
@@ -4931,11 +5329,11 @@
       <w:pPr>
         <w:pStyle w:val="Heading3"/>
       </w:pPr>
-      <w:bookmarkStart w:id="25" w:name="_Toc325305303"/>
+      <w:bookmarkStart w:id="29" w:name="_Toc325314713"/>
       <w:r>
         <w:t>Rodents</w:t>
       </w:r>
-      <w:bookmarkEnd w:id="25"/>
+      <w:bookmarkEnd w:id="29"/>
     </w:p>
     <w:p>
       <w:r>
@@ -4947,11 +5345,11 @@
       <w:pPr>
         <w:pStyle w:val="Heading3"/>
       </w:pPr>
-      <w:bookmarkStart w:id="26" w:name="_Toc325305304"/>
+      <w:bookmarkStart w:id="30" w:name="_Toc325314714"/>
       <w:r>
         <w:t>Slime</w:t>
       </w:r>
-      <w:bookmarkEnd w:id="26"/>
+      <w:bookmarkEnd w:id="30"/>
     </w:p>
     <w:p>
       <w:r>
@@ -4965,9 +5363,7 @@
     </w:p>
     <w:p>
       <w:pPr>
-        <w:spacing w:after="200" w:line="276" w:lineRule="auto"/>
         <w:rPr>
-          <w:b/>
           <w:sz w:val="28"/>
           <w:szCs w:val="32"/>
           <w:u w:val="single"/>
@@ -4981,12 +5377,12 @@
       <w:pPr>
         <w:pStyle w:val="Heading1"/>
       </w:pPr>
-      <w:bookmarkStart w:id="27" w:name="_Toc325305305"/>
+      <w:bookmarkStart w:id="31" w:name="_Toc325314715"/>
       <w:r>
         <w:lastRenderedPageBreak/>
         <w:t>Game Mechanics</w:t>
       </w:r>
-      <w:bookmarkEnd w:id="27"/>
+      <w:bookmarkEnd w:id="31"/>
     </w:p>
     <w:p>
       <w:r>
@@ -4996,9 +5392,7 @@
     <w:p/>
     <w:p>
       <w:pPr>
-        <w:spacing w:after="200" w:line="276" w:lineRule="auto"/>
         <w:rPr>
-          <w:b/>
           <w:sz w:val="24"/>
           <w:szCs w:val="28"/>
           <w:u w:val="single"/>
@@ -5012,12 +5406,12 @@
       <w:pPr>
         <w:pStyle w:val="Heading3"/>
       </w:pPr>
-      <w:bookmarkStart w:id="28" w:name="_Toc325305306"/>
+      <w:bookmarkStart w:id="32" w:name="_Toc325314716"/>
       <w:r>
         <w:lastRenderedPageBreak/>
         <w:t>Player Controls</w:t>
       </w:r>
-      <w:bookmarkEnd w:id="28"/>
+      <w:bookmarkEnd w:id="32"/>
     </w:p>
     <w:p>
       <w:r>
@@ -5049,9 +5443,7 @@
     <w:p/>
     <w:p>
       <w:pPr>
-        <w:spacing w:after="200" w:line="276" w:lineRule="auto"/>
         <w:rPr>
-          <w:b/>
           <w:sz w:val="24"/>
           <w:szCs w:val="28"/>
           <w:u w:val="single"/>
@@ -5065,12 +5457,12 @@
       <w:pPr>
         <w:pStyle w:val="Heading3"/>
       </w:pPr>
-      <w:bookmarkStart w:id="29" w:name="_Toc325305307"/>
+      <w:bookmarkStart w:id="33" w:name="_Toc325314717"/>
       <w:r>
         <w:lastRenderedPageBreak/>
         <w:t>Game Objects</w:t>
       </w:r>
-      <w:bookmarkEnd w:id="29"/>
+      <w:bookmarkEnd w:id="33"/>
     </w:p>
     <w:p>
       <w:r>
@@ -5080,9 +5472,7 @@
     <w:p/>
     <w:p>
       <w:pPr>
-        <w:spacing w:after="200" w:line="276" w:lineRule="auto"/>
         <w:rPr>
-          <w:b/>
           <w:sz w:val="24"/>
           <w:szCs w:val="28"/>
           <w:u w:val="single"/>
@@ -5096,12 +5486,12 @@
       <w:pPr>
         <w:pStyle w:val="Heading3"/>
       </w:pPr>
-      <w:bookmarkStart w:id="30" w:name="_Toc325305308"/>
+      <w:bookmarkStart w:id="34" w:name="_Toc325314718"/>
       <w:r>
         <w:lastRenderedPageBreak/>
         <w:t>Game World Generation</w:t>
       </w:r>
-      <w:bookmarkEnd w:id="30"/>
+      <w:bookmarkEnd w:id="34"/>
     </w:p>
     <w:p>
       <w:r>
@@ -5111,9 +5501,7 @@
     <w:p/>
     <w:p>
       <w:pPr>
-        <w:spacing w:after="200" w:line="276" w:lineRule="auto"/>
         <w:rPr>
-          <w:b/>
           <w:sz w:val="24"/>
           <w:szCs w:val="28"/>
           <w:u w:val="single"/>
@@ -5127,12 +5515,12 @@
       <w:pPr>
         <w:pStyle w:val="Heading3"/>
       </w:pPr>
-      <w:bookmarkStart w:id="31" w:name="_Toc325305309"/>
+      <w:bookmarkStart w:id="35" w:name="_Toc325314719"/>
       <w:r>
         <w:lastRenderedPageBreak/>
         <w:t>Character Levels, skills and abilities</w:t>
       </w:r>
-      <w:bookmarkEnd w:id="31"/>
+      <w:bookmarkEnd w:id="35"/>
     </w:p>
     <w:p>
       <w:r>
@@ -5142,9 +5530,7 @@
     <w:p/>
     <w:p>
       <w:pPr>
-        <w:spacing w:after="200" w:line="276" w:lineRule="auto"/>
         <w:rPr>
-          <w:b/>
           <w:sz w:val="24"/>
           <w:szCs w:val="28"/>
           <w:u w:val="single"/>
@@ -5158,12 +5544,12 @@
       <w:pPr>
         <w:pStyle w:val="Heading1"/>
       </w:pPr>
-      <w:bookmarkStart w:id="32" w:name="_Toc325305310"/>
+      <w:bookmarkStart w:id="36" w:name="_Toc325314720"/>
       <w:r>
         <w:lastRenderedPageBreak/>
         <w:t>Tutorials</w:t>
       </w:r>
-      <w:bookmarkEnd w:id="32"/>
+      <w:bookmarkEnd w:id="36"/>
     </w:p>
     <w:p>
       <w:r>
@@ -5175,11 +5561,11 @@
       <w:pPr>
         <w:pStyle w:val="Heading3"/>
       </w:pPr>
-      <w:bookmarkStart w:id="33" w:name="_Toc325305311"/>
+      <w:bookmarkStart w:id="37" w:name="_Toc325314721"/>
       <w:r>
         <w:t>Gameplay</w:t>
       </w:r>
-      <w:bookmarkEnd w:id="33"/>
+      <w:bookmarkEnd w:id="37"/>
     </w:p>
     <w:p>
       <w:r>
@@ -5196,11 +5582,11 @@
       <w:pPr>
         <w:pStyle w:val="Heading3"/>
       </w:pPr>
-      <w:bookmarkStart w:id="34" w:name="_Toc325305312"/>
+      <w:bookmarkStart w:id="38" w:name="_Toc325314722"/>
       <w:r>
         <w:t>Combat</w:t>
       </w:r>
-      <w:bookmarkEnd w:id="34"/>
+      <w:bookmarkEnd w:id="38"/>
     </w:p>
     <w:p>
       <w:r>
@@ -5215,9 +5601,7 @@
     <w:p/>
     <w:p>
       <w:pPr>
-        <w:spacing w:after="200" w:line="276" w:lineRule="auto"/>
         <w:rPr>
-          <w:b/>
           <w:sz w:val="28"/>
           <w:szCs w:val="32"/>
           <w:u w:val="single"/>
@@ -5231,12 +5615,12 @@
       <w:pPr>
         <w:pStyle w:val="Heading1"/>
       </w:pPr>
-      <w:bookmarkStart w:id="35" w:name="_Toc325305313"/>
+      <w:bookmarkStart w:id="39" w:name="_Toc325314723"/>
       <w:r>
         <w:lastRenderedPageBreak/>
         <w:t>Game Assets</w:t>
       </w:r>
-      <w:bookmarkEnd w:id="35"/>
+      <w:bookmarkEnd w:id="39"/>
     </w:p>
     <w:p>
       <w:r>
@@ -5248,11 +5632,11 @@
       <w:pPr>
         <w:pStyle w:val="Heading3"/>
       </w:pPr>
-      <w:bookmarkStart w:id="36" w:name="_Toc325305314"/>
+      <w:bookmarkStart w:id="40" w:name="_Toc325314724"/>
       <w:r>
         <w:t>Graphical Assets</w:t>
       </w:r>
-      <w:bookmarkEnd w:id="36"/>
+      <w:bookmarkEnd w:id="40"/>
     </w:p>
     <w:p>
       <w:r>
@@ -5264,11 +5648,11 @@
       <w:pPr>
         <w:pStyle w:val="Heading3"/>
       </w:pPr>
-      <w:bookmarkStart w:id="37" w:name="_Toc325305315"/>
+      <w:bookmarkStart w:id="41" w:name="_Toc325314725"/>
       <w:r>
         <w:t>Audio Assets</w:t>
       </w:r>
-      <w:bookmarkEnd w:id="37"/>
+      <w:bookmarkEnd w:id="41"/>
     </w:p>
     <w:p>
       <w:r>
@@ -5278,9 +5662,7 @@
     <w:p/>
     <w:p>
       <w:pPr>
-        <w:spacing w:after="200" w:line="276" w:lineRule="auto"/>
         <w:rPr>
-          <w:b/>
           <w:sz w:val="28"/>
           <w:szCs w:val="32"/>
           <w:u w:val="single"/>
@@ -5294,12 +5676,12 @@
       <w:pPr>
         <w:pStyle w:val="Heading1"/>
       </w:pPr>
-      <w:bookmarkStart w:id="38" w:name="_Toc325305316"/>
+      <w:bookmarkStart w:id="42" w:name="_Toc325314726"/>
       <w:r>
         <w:lastRenderedPageBreak/>
         <w:t>Screen Flow</w:t>
       </w:r>
-      <w:bookmarkEnd w:id="38"/>
+      <w:bookmarkEnd w:id="42"/>
     </w:p>
     <w:p>
       <w:r>
@@ -5309,9 +5691,7 @@
     <w:p/>
     <w:p>
       <w:pPr>
-        <w:spacing w:after="200" w:line="276" w:lineRule="auto"/>
         <w:rPr>
-          <w:b/>
           <w:sz w:val="28"/>
           <w:szCs w:val="32"/>
           <w:u w:val="single"/>
@@ -5325,12 +5705,12 @@
       <w:pPr>
         <w:pStyle w:val="Heading1"/>
       </w:pPr>
-      <w:bookmarkStart w:id="39" w:name="_Toc325305317"/>
+      <w:bookmarkStart w:id="43" w:name="_Toc325314727"/>
       <w:r>
         <w:lastRenderedPageBreak/>
         <w:t>Technical Details</w:t>
       </w:r>
-      <w:bookmarkEnd w:id="39"/>
+      <w:bookmarkEnd w:id="43"/>
     </w:p>
     <w:p>
       <w:r>
@@ -5340,9 +5720,7 @@
     <w:p/>
     <w:p>
       <w:pPr>
-        <w:spacing w:after="200" w:line="276" w:lineRule="auto"/>
         <w:rPr>
-          <w:b/>
           <w:sz w:val="24"/>
           <w:szCs w:val="28"/>
           <w:u w:val="single"/>
@@ -5356,23 +5734,23 @@
       <w:pPr>
         <w:pStyle w:val="Heading1"/>
       </w:pPr>
-      <w:bookmarkStart w:id="40" w:name="_Toc325305318"/>
+      <w:bookmarkStart w:id="44" w:name="_Toc325314728"/>
       <w:r>
         <w:lastRenderedPageBreak/>
         <w:t>Formulas and Equations</w:t>
       </w:r>
-      <w:bookmarkEnd w:id="40"/>
+      <w:bookmarkEnd w:id="44"/>
     </w:p>
     <w:p/>
     <w:p>
       <w:pPr>
         <w:pStyle w:val="Heading3"/>
       </w:pPr>
-      <w:bookmarkStart w:id="41" w:name="_Toc325305319"/>
+      <w:bookmarkStart w:id="45" w:name="_Toc325314729"/>
       <w:r>
         <w:t>Character and Equipment Statistics</w:t>
       </w:r>
-      <w:bookmarkEnd w:id="41"/>
+      <w:bookmarkEnd w:id="45"/>
     </w:p>
     <w:p/>
     <w:p>
@@ -5410,66 +5788,21 @@
       <w:pPr>
         <w:pStyle w:val="Heading3"/>
       </w:pPr>
-      <w:bookmarkStart w:id="42" w:name="_Toc325305320"/>
+      <w:bookmarkStart w:id="46" w:name="_Toc325314730"/>
       <w:r>
         <w:t>Combat Damage Equation</w:t>
       </w:r>
-      <w:bookmarkEnd w:id="42"/>
-    </w:p>
-    <w:p/>
-    <w:p>
-      <w:proofErr w:type="gramStart"/>
-      <w:r>
-        <w:t>dam</w:t>
-      </w:r>
-      <w:proofErr w:type="gramEnd"/>
-      <w:r>
-        <w:t xml:space="preserve"> = max( </w:t>
-      </w:r>
-      <w:proofErr w:type="spellStart"/>
-      <w:r>
-        <w:t>C.Atk</w:t>
-      </w:r>
-      <w:proofErr w:type="spellEnd"/>
-      <w:r>
-        <w:t xml:space="preserve"> + </w:t>
-      </w:r>
-      <w:proofErr w:type="spellStart"/>
-      <w:r>
-        <w:t>C.Wpn</w:t>
-      </w:r>
-      <w:proofErr w:type="spellEnd"/>
-      <w:r>
-        <w:t xml:space="preserve"> – </w:t>
-      </w:r>
-      <w:proofErr w:type="spellStart"/>
-      <w:r>
-        <w:t>E.Def</w:t>
-      </w:r>
-      <w:proofErr w:type="spellEnd"/>
-      <w:r>
-        <w:t>, 1)</w:t>
-      </w:r>
-    </w:p>
-    <w:p>
-      <w:r>
-        <w:t xml:space="preserve">E.CHP = E.CHP – </w:t>
-      </w:r>
-      <w:proofErr w:type="gramStart"/>
-      <w:r>
-        <w:t>max(</w:t>
-      </w:r>
-      <w:proofErr w:type="gramEnd"/>
-      <w:r>
-        <w:t>dam – floor(</w:t>
-      </w:r>
-      <w:proofErr w:type="spellStart"/>
-      <w:r>
-        <w:t>E.Amr</w:t>
-      </w:r>
-      <w:proofErr w:type="spellEnd"/>
-      <w:r>
-        <w:t>/2), 0)</w:t>
+      <w:bookmarkEnd w:id="46"/>
+    </w:p>
+    <w:p/>
+    <w:p>
+      <w:r>
+        <w:t>dam = max( C.Atk + C.Wpn – E.Def, 1)</w:t>
+      </w:r>
+    </w:p>
+    <w:p>
+      <w:r>
+        <w:t>E.CHP = E.CHP – max(dam – floor(E.Amr/2), 0)</w:t>
       </w:r>
     </w:p>
     <w:p/>
@@ -5599,11 +5932,9 @@
             <w:tcW w:w="0" w:type="auto"/>
           </w:tcPr>
           <w:p>
-            <w:proofErr w:type="spellStart"/>
             <w:r>
               <w:t>Atk</w:t>
             </w:r>
-            <w:proofErr w:type="spellEnd"/>
           </w:p>
         </w:tc>
         <w:tc>
@@ -5623,11 +5954,9 @@
             <w:tcW w:w="0" w:type="auto"/>
           </w:tcPr>
           <w:p>
-            <w:proofErr w:type="spellStart"/>
             <w:r>
               <w:t>Def</w:t>
             </w:r>
-            <w:proofErr w:type="spellEnd"/>
           </w:p>
         </w:tc>
         <w:tc>
@@ -5647,11 +5976,9 @@
             <w:tcW w:w="0" w:type="auto"/>
           </w:tcPr>
           <w:p>
-            <w:proofErr w:type="spellStart"/>
             <w:r>
               <w:t>Wpn</w:t>
             </w:r>
-            <w:proofErr w:type="spellEnd"/>
           </w:p>
         </w:tc>
         <w:tc>
@@ -5671,11 +5998,9 @@
             <w:tcW w:w="0" w:type="auto"/>
           </w:tcPr>
           <w:p>
-            <w:proofErr w:type="spellStart"/>
             <w:r>
               <w:t>Amr</w:t>
             </w:r>
-            <w:proofErr w:type="spellEnd"/>
           </w:p>
         </w:tc>
         <w:tc>
@@ -5695,30 +6020,28 @@
       <w:pPr>
         <w:pStyle w:val="Heading3"/>
       </w:pPr>
-      <w:bookmarkStart w:id="43" w:name="_Toc325305321"/>
+      <w:bookmarkStart w:id="47" w:name="_Toc325314731"/>
       <w:r>
         <w:t>Level Experience Equation</w:t>
       </w:r>
-      <w:bookmarkEnd w:id="43"/>
-    </w:p>
-    <w:p/>
-    <w:p>
-      <w:r>
-        <w:t>&lt;TEST THESE&gt;</w:t>
-      </w:r>
-    </w:p>
-    <w:p/>
-    <w:p>
-      <w:r>
-        <w:t xml:space="preserve">E = </w:t>
-      </w:r>
-      <w:proofErr w:type="gramStart"/>
-      <w:r>
-        <w:t>A(</w:t>
-      </w:r>
-      <w:proofErr w:type="gramEnd"/>
-      <w:r>
-        <w:t>B</w:t>
+      <w:bookmarkEnd w:id="47"/>
+    </w:p>
+    <w:p/>
+    <w:p>
+      <w:r>
+        <w:t>&lt;TEST THESE</w:t>
+      </w:r>
+      <w:r>
+        <w:t>: I need a spread sheet of this</w:t>
+      </w:r>
+      <w:r>
+        <w:t>&gt;</w:t>
+      </w:r>
+    </w:p>
+    <w:p/>
+    <w:p>
+      <w:r>
+        <w:t>E = A(B</w:t>
       </w:r>
       <w:r>
         <w:rPr>
@@ -5855,9 +6178,7 @@
     <w:p/>
     <w:p>
       <w:pPr>
-        <w:spacing w:after="200" w:line="276" w:lineRule="auto"/>
         <w:rPr>
-          <w:b/>
           <w:sz w:val="28"/>
           <w:szCs w:val="32"/>
           <w:u w:val="single"/>
@@ -5871,16 +6192,22 @@
       <w:pPr>
         <w:pStyle w:val="Heading1"/>
       </w:pPr>
-      <w:bookmarkStart w:id="44" w:name="_Toc325305322"/>
+      <w:bookmarkStart w:id="48" w:name="_Toc325314732"/>
       <w:r>
         <w:lastRenderedPageBreak/>
         <w:t>Development Schedule</w:t>
       </w:r>
-      <w:bookmarkEnd w:id="44"/>
-    </w:p>
-    <w:p>
-      <w:r>
-        <w:t>This game has no deadline or release date. However the development cycle must be kept in check to ensure that the game does not become vapourware. The Game Design Document must be kept up to date with any policy or development cycle changes.</w:t>
+      <w:bookmarkEnd w:id="48"/>
+    </w:p>
+    <w:p>
+      <w:r>
+        <w:t>This game has no</w:t>
+      </w:r>
+      <w:r>
+        <w:t xml:space="preserve"> defined</w:t>
+      </w:r>
+      <w:r>
+        <w:t xml:space="preserve"> deadline or release date. However the development cycle must be kept in check to ensure that the game does not become vapourware. The Game Design Document must be kept up to date with any policy or development cycle changes.</w:t>
       </w:r>
     </w:p>
     <w:p/>
@@ -5888,11 +6215,16 @@
       <w:pPr>
         <w:pStyle w:val="Heading3"/>
       </w:pPr>
-      <w:bookmarkStart w:id="45" w:name="_Toc325305323"/>
+      <w:bookmarkStart w:id="49" w:name="_Toc325314733"/>
       <w:r>
         <w:t>Preproduction</w:t>
       </w:r>
-      <w:bookmarkEnd w:id="45"/>
+      <w:bookmarkEnd w:id="49"/>
+    </w:p>
+    <w:p>
+      <w:r>
+        <w:t>Distribution channel established</w:t>
+      </w:r>
     </w:p>
     <w:p>
       <w:r>
@@ -5901,7 +6233,10 @@
     </w:p>
     <w:p>
       <w:r>
-        <w:t>Distribution channel established</w:t>
+        <w:t>Production a</w:t>
+      </w:r>
+      <w:r>
+        <w:t>nd development teams formed</w:t>
       </w:r>
     </w:p>
     <w:p/>
@@ -5909,11 +6244,11 @@
       <w:pPr>
         <w:pStyle w:val="Heading3"/>
       </w:pPr>
-      <w:bookmarkStart w:id="46" w:name="_Toc325305324"/>
+      <w:bookmarkStart w:id="50" w:name="_Toc325314734"/>
       <w:r>
         <w:t>Prototyping</w:t>
       </w:r>
-      <w:bookmarkEnd w:id="46"/>
+      <w:bookmarkEnd w:id="50"/>
     </w:p>
     <w:p>
       <w:r>
@@ -5934,6 +6269,25 @@
       <w:r>
         <w:t>Statistics Prototype</w:t>
       </w:r>
+      <w:r>
+        <w:t xml:space="preserve"> (mixed with Dungeon Generator</w:t>
+      </w:r>
+      <w:r>
+        <w:t xml:space="preserve"> prototype</w:t>
+      </w:r>
+      <w:r>
+        <w:t>?)</w:t>
+      </w:r>
+    </w:p>
+    <w:p>
+      <w:r>
+        <w:t>Concept Art</w:t>
+      </w:r>
+    </w:p>
+    <w:p>
+      <w:r>
+        <w:t>Concept music/sounds</w:t>
+      </w:r>
     </w:p>
     <w:p>
       <w:r>
@@ -5945,20 +6299,20 @@
       <w:pPr>
         <w:pStyle w:val="Heading3"/>
       </w:pPr>
-      <w:bookmarkStart w:id="47" w:name="_Toc325305325"/>
+      <w:bookmarkStart w:id="51" w:name="_Toc325314735"/>
       <w:r>
         <w:t>Alpha Stage</w:t>
       </w:r>
-      <w:bookmarkEnd w:id="47"/>
-    </w:p>
-    <w:p>
-      <w:r>
-        <w:t>Movement within the game world</w:t>
-      </w:r>
-    </w:p>
-    <w:p>
-      <w:r>
-        <w:t>Combat within the game world</w:t>
+      <w:bookmarkEnd w:id="51"/>
+    </w:p>
+    <w:p>
+      <w:r>
+        <w:t>Movement</w:t>
+      </w:r>
+    </w:p>
+    <w:p>
+      <w:r>
+        <w:t>Combat</w:t>
       </w:r>
     </w:p>
     <w:p>
@@ -5973,15 +6327,7 @@
     </w:p>
     <w:p>
       <w:r>
-        <w:t xml:space="preserve">Plotline implementation (dialog, scripts, </w:t>
-      </w:r>
-      <w:proofErr w:type="spellStart"/>
-      <w:r>
-        <w:t>etc</w:t>
-      </w:r>
-      <w:proofErr w:type="spellEnd"/>
-      <w:r>
-        <w:t>)</w:t>
+        <w:t>Plotline implementation (dialog, scripts, etc)</w:t>
       </w:r>
     </w:p>
     <w:p>
@@ -5994,11 +6340,11 @@
       <w:pPr>
         <w:pStyle w:val="Heading3"/>
       </w:pPr>
-      <w:bookmarkStart w:id="48" w:name="_Toc325305326"/>
+      <w:bookmarkStart w:id="52" w:name="_Toc325314736"/>
       <w:r>
         <w:t>Beta Stage</w:t>
       </w:r>
-      <w:bookmarkEnd w:id="48"/>
+      <w:bookmarkEnd w:id="52"/>
     </w:p>
     <w:p>
       <w:r>
@@ -6010,11 +6356,11 @@
       <w:pPr>
         <w:pStyle w:val="Heading3"/>
       </w:pPr>
-      <w:bookmarkStart w:id="49" w:name="_Toc325305327"/>
+      <w:bookmarkStart w:id="53" w:name="_Toc325314737"/>
       <w:r>
         <w:t>Release 1.0</w:t>
       </w:r>
-      <w:bookmarkEnd w:id="49"/>
+      <w:bookmarkEnd w:id="53"/>
     </w:p>
     <w:p>
       <w:r>
@@ -6026,11 +6372,16 @@
       <w:pPr>
         <w:pStyle w:val="Heading3"/>
       </w:pPr>
-      <w:bookmarkStart w:id="50" w:name="_Toc325305328"/>
-      <w:r>
-        <w:t>Release 2.0</w:t>
-      </w:r>
-      <w:bookmarkEnd w:id="50"/>
+      <w:bookmarkStart w:id="54" w:name="_Toc325314738"/>
+      <w:r>
+        <w:t>Back Burner</w:t>
+      </w:r>
+      <w:bookmarkEnd w:id="54"/>
+    </w:p>
+    <w:p>
+      <w:r>
+        <w:t>A card game mini game reminiscent of Final Fantasy VIII Triple Triad</w:t>
+      </w:r>
     </w:p>
     <w:p>
       <w:r>
@@ -6040,30 +6391,7 @@
     <w:p/>
     <w:p>
       <w:pPr>
-        <w:pStyle w:val="Heading3"/>
-      </w:pPr>
-      <w:bookmarkStart w:id="51" w:name="_Toc325305329"/>
-      <w:r>
-        <w:t>Back Burner</w:t>
-      </w:r>
-      <w:bookmarkEnd w:id="51"/>
-    </w:p>
-    <w:p>
-      <w:r>
-        <w:t>A card game mini game reminiscent of Final Fantasy VIII Triple Triad</w:t>
-      </w:r>
-    </w:p>
-    <w:p>
-      <w:r>
-        <w:t>&lt;Text&gt;</w:t>
-      </w:r>
-    </w:p>
-    <w:p/>
-    <w:p>
-      <w:pPr>
-        <w:spacing w:after="200" w:line="276" w:lineRule="auto"/>
         <w:rPr>
-          <w:b/>
           <w:sz w:val="24"/>
           <w:szCs w:val="28"/>
           <w:u w:val="single"/>
@@ -6077,12 +6405,12 @@
       <w:pPr>
         <w:pStyle w:val="Heading2"/>
       </w:pPr>
-      <w:bookmarkStart w:id="52" w:name="_Toc325305330"/>
+      <w:bookmarkStart w:id="55" w:name="_Toc325314739"/>
       <w:r>
         <w:lastRenderedPageBreak/>
         <w:t>Cancelled Content</w:t>
       </w:r>
-      <w:bookmarkEnd w:id="52"/>
+      <w:bookmarkEnd w:id="55"/>
     </w:p>
     <w:p>
       <w:r>
@@ -6100,11 +6428,29 @@
       <w:pPr>
         <w:pStyle w:val="Heading2"/>
       </w:pPr>
-      <w:bookmarkStart w:id="53" w:name="_Toc325305331"/>
+      <w:bookmarkStart w:id="56" w:name="_Toc325314740"/>
       <w:r>
         <w:t>To Do List</w:t>
       </w:r>
-      <w:bookmarkEnd w:id="53"/>
+      <w:bookmarkEnd w:id="56"/>
+    </w:p>
+    <w:p>
+      <w:r>
+        <w:t>Complete the OpenGL prototype</w:t>
+      </w:r>
+      <w:r>
+        <w:t>.</w:t>
+      </w:r>
+    </w:p>
+    <w:p>
+      <w:r>
+        <w:t>Complete The Dungeon Generation prototype.</w:t>
+      </w:r>
+    </w:p>
+    <w:p>
+      <w:r>
+        <w:t>Flesh out the different sections of this document.</w:t>
+      </w:r>
     </w:p>
     <w:p>
       <w:r>
@@ -6114,9 +6460,7 @@
     <w:p/>
     <w:p>
       <w:pPr>
-        <w:spacing w:after="200" w:line="276" w:lineRule="auto"/>
         <w:rPr>
-          <w:b/>
           <w:sz w:val="28"/>
           <w:szCs w:val="32"/>
           <w:u w:val="single"/>
@@ -6130,12 +6474,12 @@
       <w:pPr>
         <w:pStyle w:val="Heading1"/>
       </w:pPr>
-      <w:bookmarkStart w:id="54" w:name="_Toc325305332"/>
+      <w:bookmarkStart w:id="57" w:name="_Toc325314741"/>
       <w:r>
         <w:lastRenderedPageBreak/>
         <w:t>Post Mortem</w:t>
       </w:r>
-      <w:bookmarkEnd w:id="54"/>
+      <w:bookmarkEnd w:id="57"/>
     </w:p>
     <w:p>
       <w:r>
@@ -6145,9 +6489,7 @@
     <w:p/>
     <w:p>
       <w:pPr>
-        <w:spacing w:after="200" w:line="276" w:lineRule="auto"/>
         <w:rPr>
-          <w:b/>
           <w:sz w:val="28"/>
           <w:szCs w:val="32"/>
           <w:u w:val="single"/>
@@ -6161,7 +6503,7 @@
       <w:pPr>
         <w:pStyle w:val="Heading1"/>
       </w:pPr>
-      <w:bookmarkStart w:id="55" w:name="_Toc325305333"/>
+      <w:bookmarkStart w:id="58" w:name="_Toc325314742"/>
       <w:r>
         <w:lastRenderedPageBreak/>
         <w:t xml:space="preserve">Development </w:t>
@@ -6169,7 +6511,7 @@
       <w:r>
         <w:t>Notes</w:t>
       </w:r>
-      <w:bookmarkEnd w:id="55"/>
+      <w:bookmarkEnd w:id="58"/>
     </w:p>
     <w:p>
       <w:r>
@@ -6224,22 +6566,44 @@
       </w:r>
       <w:r>
         <w:tab/>
-      </w:r>
-      <w:proofErr w:type="gramStart"/>
-      <w:r>
-        <w:t>pause</w:t>
-      </w:r>
-      <w:proofErr w:type="gramEnd"/>
-      <w:r>
-        <w:t xml:space="preserve"> menu</w:t>
-      </w:r>
-    </w:p>
-    <w:p/>
-    <w:p>
-      <w:pPr>
-        <w:spacing w:after="200" w:line="276" w:lineRule="auto"/>
+        <w:t>pause menu</w:t>
+      </w:r>
+    </w:p>
+    <w:p/>
+    <w:p/>
+    <w:p>
+      <w:r>
+        <w:t>I need:</w:t>
+      </w:r>
+    </w:p>
+    <w:p>
+      <w:r>
+        <w:t>A writer</w:t>
+      </w:r>
+    </w:p>
+    <w:p>
+      <w:r>
+        <w:t>A concept artist</w:t>
+      </w:r>
+    </w:p>
+    <w:p>
+      <w:r>
+        <w:t>A</w:t>
+      </w:r>
+      <w:r>
+        <w:t>n</w:t>
+      </w:r>
+      <w:r>
+        <w:t xml:space="preserve"> artist (further down the road)</w:t>
+      </w:r>
+    </w:p>
+    <w:p>
+      <w:bookmarkStart w:id="59" w:name="_GoBack"/>
+      <w:bookmarkEnd w:id="59"/>
+    </w:p>
+    <w:p>
+      <w:pPr>
         <w:rPr>
-          <w:b/>
           <w:sz w:val="28"/>
           <w:szCs w:val="32"/>
           <w:u w:val="single"/>
@@ -6253,12 +6617,12 @@
       <w:pPr>
         <w:pStyle w:val="Heading1"/>
       </w:pPr>
-      <w:bookmarkStart w:id="56" w:name="_Toc325305334"/>
+      <w:bookmarkStart w:id="60" w:name="_Toc325314743"/>
       <w:r>
         <w:lastRenderedPageBreak/>
         <w:t>References</w:t>
       </w:r>
-      <w:bookmarkEnd w:id="56"/>
+      <w:bookmarkEnd w:id="60"/>
     </w:p>
     <w:p/>
     <w:p>
@@ -6267,26 +6631,26 @@
           <w:rPr>
             <w:rStyle w:val="Hyperlink"/>
           </w:rPr>
-          <w:t>https://github.com/Ratstail91/Project-RPG</w:t>
+          <w:t>https://github.com/Ratstail91/Blue-Harvest</w:t>
         </w:r>
       </w:hyperlink>
     </w:p>
     <w:p>
-      <w:pPr>
-        <w:rPr>
-          <w:rStyle w:val="Hyperlink"/>
-        </w:rPr>
-      </w:pPr>
       <w:hyperlink r:id="rId10" w:history="1">
         <w:r>
           <w:rPr>
             <w:rStyle w:val="Hyperlink"/>
           </w:rPr>
-          <w:t>http://ratstail91.tumblr.com/</w:t>
+          <w:t>http://kr-studios.tumblr.com/</w:t>
         </w:r>
       </w:hyperlink>
     </w:p>
     <w:p>
+      <w:pPr>
+        <w:rPr>
+          <w:rStyle w:val="Hyperlink"/>
+        </w:rPr>
+      </w:pPr>
       <w:hyperlink r:id="rId11" w:history="1">
         <w:r>
           <w:rPr>
@@ -6296,33 +6660,25 @@
         </w:r>
       </w:hyperlink>
     </w:p>
-    <w:bookmarkStart w:id="57" w:name="_GoBack"/>
-    <w:bookmarkEnd w:id="57"/>
-    <w:p>
-      <w:r>
-        <w:fldChar w:fldCharType="begin"/>
-      </w:r>
-      <w:r>
-        <w:instrText xml:space="preserve"> HYPERLINK "http://finalfantasy.wikia.com/wiki/Triple_Triad" </w:instrText>
-      </w:r>
-      <w:r>
-        <w:fldChar w:fldCharType="separate"/>
-      </w:r>
-      <w:r>
-        <w:rPr>
-          <w:rStyle w:val="Hyperlink"/>
-        </w:rPr>
-        <w:t>http://finalfantasy.wikia.com/wiki/Triple_Triad</w:t>
-      </w:r>
-      <w:r>
-        <w:rPr>
-          <w:rStyle w:val="Hyperlink"/>
-        </w:rPr>
-        <w:fldChar w:fldCharType="end"/>
-      </w:r>
-    </w:p>
+    <w:p/>
+    <w:p>
+      <w:r>
+        <w:t>&lt;remove these later&gt;</w:t>
+      </w:r>
+    </w:p>
+    <w:p/>
     <w:p>
       <w:hyperlink r:id="rId12" w:history="1">
+        <w:r>
+          <w:rPr>
+            <w:rStyle w:val="Hyperlink"/>
+          </w:rPr>
+          <w:t>http://finalfantasy.wikia.com/wiki/Triple_Triad</w:t>
+        </w:r>
+      </w:hyperlink>
+    </w:p>
+    <w:p>
+      <w:hyperlink r:id="rId13" w:history="1">
         <w:r>
           <w:rPr>
             <w:rStyle w:val="Hyperlink"/>
@@ -6332,7 +6688,7 @@
       </w:hyperlink>
     </w:p>
     <w:p>
-      <w:hyperlink r:id="rId13" w:history="1">
+      <w:hyperlink r:id="rId14" w:history="1">
         <w:r>
           <w:rPr>
             <w:rStyle w:val="Hyperlink"/>
@@ -6342,7 +6698,7 @@
       </w:hyperlink>
     </w:p>
     <w:p>
-      <w:hyperlink r:id="rId14" w:history="1">
+      <w:hyperlink r:id="rId15" w:history="1">
         <w:r>
           <w:rPr>
             <w:rStyle w:val="Hyperlink"/>
@@ -6352,7 +6708,7 @@
       </w:hyperlink>
     </w:p>
     <w:p>
-      <w:hyperlink r:id="rId15" w:history="1">
+      <w:hyperlink r:id="rId16" w:history="1">
         <w:r>
           <w:rPr>
             <w:rStyle w:val="Hyperlink"/>
@@ -6361,6 +6717,645 @@
         </w:r>
       </w:hyperlink>
     </w:p>
+    <w:p/>
+    <w:p>
+      <w:pPr>
+        <w:pStyle w:val="NoSpacing"/>
+        <w:rPr>
+          <w:sz w:val="28"/>
+          <w:szCs w:val="32"/>
+          <w:u w:val="single"/>
+        </w:rPr>
+      </w:pPr>
+      <w:r>
+        <w:br w:type="page"/>
+      </w:r>
+    </w:p>
+    <w:p>
+      <w:pPr>
+        <w:pStyle w:val="Heading1"/>
+      </w:pPr>
+      <w:bookmarkStart w:id="61" w:name="_Toc325314744"/>
+      <w:r>
+        <w:lastRenderedPageBreak/>
+        <w:t>Credits</w:t>
+      </w:r>
+      <w:bookmarkEnd w:id="61"/>
+    </w:p>
+    <w:p/>
+    <w:p>
+      <w:r>
+        <w:t>&lt;</w:t>
+      </w:r>
+    </w:p>
+    <w:p>
+      <w:r>
+        <w:t>Each person can have their say as to how they are credited</w:t>
+      </w:r>
+    </w:p>
+    <w:p>
+      <w:r>
+        <w:t>E</w:t>
+      </w:r>
+      <w:r>
+        <w:t>ach of these sections need</w:t>
+      </w:r>
+      <w:r>
+        <w:t>s</w:t>
+      </w:r>
+      <w:r>
+        <w:t xml:space="preserve"> to be filled</w:t>
+      </w:r>
+    </w:p>
+    <w:p>
+      <w:r>
+        <w:t>The credit can either got to individuals, or the companies</w:t>
+      </w:r>
+    </w:p>
+    <w:p>
+      <w:r>
+        <w:t>The italics shows areas that can be replaced</w:t>
+      </w:r>
+    </w:p>
+    <w:p>
+      <w:r>
+        <w:t>&gt;</w:t>
+      </w:r>
+    </w:p>
+    <w:p/>
+    <w:tbl>
+      <w:tblPr>
+        <w:tblW w:w="0" w:type="auto"/>
+        <w:tblLook w:val="04A0" w:firstRow="1" w:lastRow="0" w:firstColumn="1" w:lastColumn="0" w:noHBand="0" w:noVBand="1"/>
+      </w:tblPr>
+      <w:tblGrid>
+        <w:gridCol w:w="5210"/>
+        <w:gridCol w:w="5210"/>
+      </w:tblGrid>
+      <w:tr>
+        <w:tc>
+          <w:tcPr>
+            <w:tcW w:w="5210" w:type="dxa"/>
+          </w:tcPr>
+          <w:p>
+            <w:pPr>
+              <w:jc w:val="right"/>
+            </w:pPr>
+            <w:r>
+              <w:t>Project Lead</w:t>
+            </w:r>
+          </w:p>
+        </w:tc>
+        <w:tc>
+          <w:tcPr>
+            <w:tcW w:w="5210" w:type="dxa"/>
+          </w:tcPr>
+          <w:p>
+            <w:r>
+              <w:t>Kayne Ruse</w:t>
+            </w:r>
+          </w:p>
+        </w:tc>
+      </w:tr>
+      <w:tr>
+        <w:tc>
+          <w:tcPr>
+            <w:tcW w:w="5210" w:type="dxa"/>
+          </w:tcPr>
+          <w:p>
+            <w:pPr>
+              <w:jc w:val="right"/>
+            </w:pPr>
+            <w:r>
+              <w:t>Lead Producer</w:t>
+            </w:r>
+          </w:p>
+        </w:tc>
+        <w:tc>
+          <w:tcPr>
+            <w:tcW w:w="5210" w:type="dxa"/>
+          </w:tcPr>
+          <w:p/>
+        </w:tc>
+      </w:tr>
+      <w:tr>
+        <w:tc>
+          <w:tcPr>
+            <w:tcW w:w="5210" w:type="dxa"/>
+          </w:tcPr>
+          <w:p>
+            <w:pPr>
+              <w:jc w:val="right"/>
+            </w:pPr>
+            <w:r>
+              <w:t>Project Production</w:t>
+            </w:r>
+          </w:p>
+        </w:tc>
+        <w:tc>
+          <w:tcPr>
+            <w:tcW w:w="5210" w:type="dxa"/>
+          </w:tcPr>
+          <w:p>
+            <w:r>
+              <w:t>Sideways Eight Productions</w:t>
+            </w:r>
+          </w:p>
+        </w:tc>
+      </w:tr>
+      <w:tr>
+        <w:tc>
+          <w:tcPr>
+            <w:tcW w:w="5210" w:type="dxa"/>
+          </w:tcPr>
+          <w:p>
+            <w:pPr>
+              <w:jc w:val="right"/>
+            </w:pPr>
+            <w:r>
+              <w:t>Lead Writer</w:t>
+            </w:r>
+          </w:p>
+        </w:tc>
+        <w:tc>
+          <w:tcPr>
+            <w:tcW w:w="5210" w:type="dxa"/>
+          </w:tcPr>
+          <w:p>
+            <w:pPr>
+              <w:rPr>
+                <w:i/>
+              </w:rPr>
+            </w:pPr>
+            <w:r>
+              <w:rPr>
+                <w:i/>
+              </w:rPr>
+              <w:t>Kayne Ruse</w:t>
+            </w:r>
+          </w:p>
+        </w:tc>
+      </w:tr>
+      <w:tr>
+        <w:tc>
+          <w:tcPr>
+            <w:tcW w:w="5210" w:type="dxa"/>
+          </w:tcPr>
+          <w:p>
+            <w:pPr>
+              <w:jc w:val="right"/>
+            </w:pPr>
+            <w:r>
+              <w:t>Storyline</w:t>
+            </w:r>
+          </w:p>
+        </w:tc>
+        <w:tc>
+          <w:tcPr>
+            <w:tcW w:w="5210" w:type="dxa"/>
+          </w:tcPr>
+          <w:p>
+            <w:pPr>
+              <w:rPr>
+                <w:i/>
+              </w:rPr>
+            </w:pPr>
+            <w:r>
+              <w:rPr>
+                <w:i/>
+              </w:rPr>
+              <w:t>Kayne Ruse</w:t>
+            </w:r>
+          </w:p>
+        </w:tc>
+      </w:tr>
+      <w:tr>
+        <w:tc>
+          <w:tcPr>
+            <w:tcW w:w="5210" w:type="dxa"/>
+          </w:tcPr>
+          <w:p>
+            <w:pPr>
+              <w:jc w:val="right"/>
+            </w:pPr>
+            <w:r>
+              <w:t>Character Design</w:t>
+            </w:r>
+          </w:p>
+        </w:tc>
+        <w:tc>
+          <w:tcPr>
+            <w:tcW w:w="5210" w:type="dxa"/>
+          </w:tcPr>
+          <w:p>
+            <w:r>
+              <w:t>Kayne Ruse</w:t>
+            </w:r>
+          </w:p>
+        </w:tc>
+      </w:tr>
+      <w:tr>
+        <w:tc>
+          <w:tcPr>
+            <w:tcW w:w="5210" w:type="dxa"/>
+          </w:tcPr>
+          <w:p>
+            <w:pPr>
+              <w:jc w:val="right"/>
+            </w:pPr>
+            <w:r>
+              <w:t>Lead Artist</w:t>
+            </w:r>
+          </w:p>
+        </w:tc>
+        <w:tc>
+          <w:tcPr>
+            <w:tcW w:w="5210" w:type="dxa"/>
+          </w:tcPr>
+          <w:p/>
+        </w:tc>
+      </w:tr>
+      <w:tr>
+        <w:tc>
+          <w:tcPr>
+            <w:tcW w:w="5210" w:type="dxa"/>
+          </w:tcPr>
+          <w:p>
+            <w:pPr>
+              <w:jc w:val="right"/>
+            </w:pPr>
+            <w:r>
+              <w:t>Game Art</w:t>
+            </w:r>
+          </w:p>
+        </w:tc>
+        <w:tc>
+          <w:tcPr>
+            <w:tcW w:w="5210" w:type="dxa"/>
+          </w:tcPr>
+          <w:p/>
+        </w:tc>
+      </w:tr>
+      <w:tr>
+        <w:tc>
+          <w:tcPr>
+            <w:tcW w:w="5210" w:type="dxa"/>
+          </w:tcPr>
+          <w:p>
+            <w:pPr>
+              <w:jc w:val="right"/>
+            </w:pPr>
+            <w:r>
+              <w:t>Concept Art</w:t>
+            </w:r>
+          </w:p>
+        </w:tc>
+        <w:tc>
+          <w:tcPr>
+            <w:tcW w:w="5210" w:type="dxa"/>
+          </w:tcPr>
+          <w:p>
+            <w:r>
+              <w:t>Kayne Ruse</w:t>
+            </w:r>
+          </w:p>
+        </w:tc>
+      </w:tr>
+      <w:tr>
+        <w:tc>
+          <w:tcPr>
+            <w:tcW w:w="5210" w:type="dxa"/>
+          </w:tcPr>
+          <w:p>
+            <w:pPr>
+              <w:jc w:val="right"/>
+            </w:pPr>
+            <w:r>
+              <w:t>Lead Composer</w:t>
+            </w:r>
+          </w:p>
+        </w:tc>
+        <w:tc>
+          <w:tcPr>
+            <w:tcW w:w="5210" w:type="dxa"/>
+          </w:tcPr>
+          <w:p/>
+        </w:tc>
+      </w:tr>
+      <w:tr>
+        <w:tc>
+          <w:tcPr>
+            <w:tcW w:w="5210" w:type="dxa"/>
+          </w:tcPr>
+          <w:p>
+            <w:pPr>
+              <w:jc w:val="right"/>
+            </w:pPr>
+            <w:r>
+              <w:t>Music</w:t>
+            </w:r>
+          </w:p>
+        </w:tc>
+        <w:tc>
+          <w:tcPr>
+            <w:tcW w:w="5210" w:type="dxa"/>
+          </w:tcPr>
+          <w:p/>
+        </w:tc>
+      </w:tr>
+      <w:tr>
+        <w:tc>
+          <w:tcPr>
+            <w:tcW w:w="5210" w:type="dxa"/>
+          </w:tcPr>
+          <w:p>
+            <w:pPr>
+              <w:jc w:val="right"/>
+            </w:pPr>
+            <w:r>
+              <w:t>Sound</w:t>
+            </w:r>
+          </w:p>
+        </w:tc>
+        <w:tc>
+          <w:tcPr>
+            <w:tcW w:w="5210" w:type="dxa"/>
+          </w:tcPr>
+          <w:p/>
+        </w:tc>
+      </w:tr>
+      <w:tr>
+        <w:tc>
+          <w:tcPr>
+            <w:tcW w:w="5210" w:type="dxa"/>
+          </w:tcPr>
+          <w:p>
+            <w:pPr>
+              <w:jc w:val="right"/>
+            </w:pPr>
+            <w:r>
+              <w:t>Lead Developer</w:t>
+            </w:r>
+          </w:p>
+        </w:tc>
+        <w:tc>
+          <w:tcPr>
+            <w:tcW w:w="5210" w:type="dxa"/>
+          </w:tcPr>
+          <w:p>
+            <w:r>
+              <w:t>Kayne Ruse</w:t>
+            </w:r>
+          </w:p>
+        </w:tc>
+      </w:tr>
+      <w:tr>
+        <w:tc>
+          <w:tcPr>
+            <w:tcW w:w="5210" w:type="dxa"/>
+          </w:tcPr>
+          <w:p>
+            <w:pPr>
+              <w:jc w:val="right"/>
+            </w:pPr>
+            <w:r>
+              <w:t xml:space="preserve">Project </w:t>
+            </w:r>
+            <w:r>
+              <w:t>Development</w:t>
+            </w:r>
+          </w:p>
+        </w:tc>
+        <w:tc>
+          <w:tcPr>
+            <w:tcW w:w="5210" w:type="dxa"/>
+          </w:tcPr>
+          <w:p>
+            <w:r>
+              <w:t>KR Studios</w:t>
+            </w:r>
+          </w:p>
+        </w:tc>
+      </w:tr>
+      <w:tr>
+        <w:tc>
+          <w:tcPr>
+            <w:tcW w:w="5210" w:type="dxa"/>
+          </w:tcPr>
+          <w:p>
+            <w:pPr>
+              <w:jc w:val="right"/>
+            </w:pPr>
+            <w:r>
+              <w:t>Level Design</w:t>
+            </w:r>
+          </w:p>
+        </w:tc>
+        <w:tc>
+          <w:tcPr>
+            <w:tcW w:w="5210" w:type="dxa"/>
+          </w:tcPr>
+          <w:p/>
+        </w:tc>
+      </w:tr>
+      <w:tr>
+        <w:tc>
+          <w:tcPr>
+            <w:tcW w:w="5210" w:type="dxa"/>
+          </w:tcPr>
+          <w:p>
+            <w:pPr>
+              <w:jc w:val="right"/>
+            </w:pPr>
+            <w:r>
+              <w:t>Initial Concept</w:t>
+            </w:r>
+          </w:p>
+        </w:tc>
+        <w:tc>
+          <w:tcPr>
+            <w:tcW w:w="5210" w:type="dxa"/>
+          </w:tcPr>
+          <w:p>
+            <w:r>
+              <w:t>Kayne Ruse</w:t>
+            </w:r>
+          </w:p>
+        </w:tc>
+      </w:tr>
+      <w:tr>
+        <w:tc>
+          <w:tcPr>
+            <w:tcW w:w="5210" w:type="dxa"/>
+          </w:tcPr>
+          <w:p>
+            <w:pPr>
+              <w:jc w:val="right"/>
+            </w:pPr>
+            <w:r>
+              <w:t>Game Design Documentation</w:t>
+            </w:r>
+          </w:p>
+        </w:tc>
+        <w:tc>
+          <w:tcPr>
+            <w:tcW w:w="5210" w:type="dxa"/>
+          </w:tcPr>
+          <w:p>
+            <w:r>
+              <w:t>Kayne Ruse</w:t>
+            </w:r>
+          </w:p>
+        </w:tc>
+      </w:tr>
+      <w:tr>
+        <w:tc>
+          <w:tcPr>
+            <w:tcW w:w="10420" w:type="dxa"/>
+            <w:gridSpan w:val="2"/>
+          </w:tcPr>
+          <w:p>
+            <w:pPr>
+              <w:jc w:val="center"/>
+            </w:pPr>
+          </w:p>
+          <w:p>
+            <w:pPr>
+              <w:jc w:val="center"/>
+            </w:pPr>
+            <w:r>
+              <w:t>2012 KR Stud</w:t>
+            </w:r>
+            <w:r>
+              <w:t>ios, Sideways Eight Productions</w:t>
+            </w:r>
+          </w:p>
+          <w:p>
+            <w:pPr>
+              <w:jc w:val="center"/>
+            </w:pPr>
+          </w:p>
+        </w:tc>
+      </w:tr>
+      <w:tr>
+        <w:tc>
+          <w:tcPr>
+            <w:tcW w:w="5210" w:type="dxa"/>
+          </w:tcPr>
+          <w:p>
+            <w:pPr>
+              <w:jc w:val="right"/>
+            </w:pPr>
+            <w:r>
+              <w:rPr>
+                <w:noProof/>
+              </w:rPr>
+              <w:drawing>
+                <wp:inline distT="0" distB="0" distL="0" distR="0" wp14:anchorId="5EBCE3E7" wp14:editId="0F80022B">
+                  <wp:extent cx="1904762" cy="1904762"/>
+                  <wp:effectExtent l="0" t="0" r="0" b="635"/>
+                  <wp:docPr id="5" name="Picture 5"/>
+                  <wp:cNvGraphicFramePr>
+                    <a:graphicFrameLocks xmlns:a="http://schemas.openxmlformats.org/drawingml/2006/main" noChangeAspect="1"/>
+                  </wp:cNvGraphicFramePr>
+                  <a:graphic xmlns:a="http://schemas.openxmlformats.org/drawingml/2006/main">
+                    <a:graphicData uri="http://schemas.openxmlformats.org/drawingml/2006/picture">
+                      <pic:pic xmlns:pic="http://schemas.openxmlformats.org/drawingml/2006/picture">
+                        <pic:nvPicPr>
+                          <pic:cNvPr id="0" name="KR Studios Logo.png"/>
+                          <pic:cNvPicPr/>
+                        </pic:nvPicPr>
+                        <pic:blipFill>
+                          <a:blip r:embed="rId17">
+                            <a:extLst>
+                              <a:ext uri="{28A0092B-C50C-407E-A947-70E740481C1C}">
+                                <a14:useLocalDpi xmlns:a14="http://schemas.microsoft.com/office/drawing/2010/main" val="0"/>
+                              </a:ext>
+                            </a:extLst>
+                          </a:blip>
+                          <a:stretch>
+                            <a:fillRect/>
+                          </a:stretch>
+                        </pic:blipFill>
+                        <pic:spPr>
+                          <a:xfrm>
+                            <a:off x="0" y="0"/>
+                            <a:ext cx="1904762" cy="1904762"/>
+                          </a:xfrm>
+                          <a:prstGeom prst="rect">
+                            <a:avLst/>
+                          </a:prstGeom>
+                        </pic:spPr>
+                      </pic:pic>
+                    </a:graphicData>
+                  </a:graphic>
+                </wp:inline>
+              </w:drawing>
+            </w:r>
+          </w:p>
+        </w:tc>
+        <w:tc>
+          <w:tcPr>
+            <w:tcW w:w="5210" w:type="dxa"/>
+          </w:tcPr>
+          <w:p>
+            <w:r>
+              <w:rPr>
+                <w:noProof/>
+              </w:rPr>
+              <w:drawing>
+                <wp:inline distT="0" distB="0" distL="0" distR="0" wp14:anchorId="3CDFD8A7" wp14:editId="72875EE0">
+                  <wp:extent cx="2667000" cy="1771650"/>
+                  <wp:effectExtent l="0" t="0" r="0" b="0"/>
+                  <wp:docPr id="2" name="Picture 2" descr="http://d2bm3ljpacyxu8.cloudfront.net/width/280/crop/0,0,280x186/sidewayseight.webs.com/Sideways%20Eight.jpg"/>
+                  <wp:cNvGraphicFramePr>
+                    <a:graphicFrameLocks xmlns:a="http://schemas.openxmlformats.org/drawingml/2006/main" noChangeAspect="1"/>
+                  </wp:cNvGraphicFramePr>
+                  <a:graphic xmlns:a="http://schemas.openxmlformats.org/drawingml/2006/main">
+                    <a:graphicData uri="http://schemas.openxmlformats.org/drawingml/2006/picture">
+                      <pic:pic xmlns:pic="http://schemas.openxmlformats.org/drawingml/2006/picture">
+                        <pic:nvPicPr>
+                          <pic:cNvPr id="0" name="Picture 1" descr="http://d2bm3ljpacyxu8.cloudfront.net/width/280/crop/0,0,280x186/sidewayseight.webs.com/Sideways%20Eight.jpg"/>
+                          <pic:cNvPicPr>
+                            <a:picLocks noChangeAspect="1" noChangeArrowheads="1"/>
+                          </pic:cNvPicPr>
+                        </pic:nvPicPr>
+                        <pic:blipFill>
+                          <a:blip r:embed="rId18">
+                            <a:extLst>
+                              <a:ext uri="{28A0092B-C50C-407E-A947-70E740481C1C}">
+                                <a14:useLocalDpi xmlns:a14="http://schemas.microsoft.com/office/drawing/2010/main" val="0"/>
+                              </a:ext>
+                            </a:extLst>
+                          </a:blip>
+                          <a:srcRect/>
+                          <a:stretch>
+                            <a:fillRect/>
+                          </a:stretch>
+                        </pic:blipFill>
+                        <pic:spPr bwMode="auto">
+                          <a:xfrm>
+                            <a:off x="0" y="0"/>
+                            <a:ext cx="2667000" cy="1771650"/>
+                          </a:xfrm>
+                          <a:prstGeom prst="rect">
+                            <a:avLst/>
+                          </a:prstGeom>
+                          <a:noFill/>
+                          <a:ln>
+                            <a:noFill/>
+                          </a:ln>
+                        </pic:spPr>
+                      </pic:pic>
+                    </a:graphicData>
+                  </a:graphic>
+                </wp:inline>
+              </w:drawing>
+            </w:r>
+          </w:p>
+        </w:tc>
+      </w:tr>
+    </w:tbl>
     <w:p/>
     <w:p/>
     <w:sectPr>
@@ -6596,12 +7591,12 @@
   <w:style w:type="character" w:default="1" w:styleId="DefaultParagraphFont">
     <w:name w:val="Default Paragraph Font"/>
     <w:uiPriority w:val="1"/>
+    <w:semiHidden/>
     <w:unhideWhenUsed/>
   </w:style>
   <w:style w:type="table" w:default="1" w:styleId="TableNormal">
     <w:name w:val="Normal Table"/>
     <w:uiPriority w:val="99"/>
-    <w:semiHidden/>
     <w:unhideWhenUsed/>
     <w:tblPr>
       <w:tblInd w:w="0" w:type="dxa"/>
@@ -6829,6 +7824,18 @@
       </w:tblCellMar>
     </w:tblPr>
   </w:style>
+  <w:style w:type="paragraph" w:styleId="NoSpacing">
+    <w:name w:val="No Spacing"/>
+    <w:uiPriority w:val="1"/>
+    <w:qFormat/>
+    <w:rsid w:val="008C2D83"/>
+    <w:pPr>
+      <w:spacing w:after="0" w:line="240" w:lineRule="auto"/>
+    </w:pPr>
+    <w:rPr>
+      <w:rFonts w:ascii="Arial" w:hAnsi="Arial"/>
+    </w:rPr>
+  </w:style>
 </w:styles>
 </file>
 
@@ -7055,12 +8062,12 @@
   <w:style w:type="character" w:default="1" w:styleId="DefaultParagraphFont">
     <w:name w:val="Default Paragraph Font"/>
     <w:uiPriority w:val="1"/>
+    <w:semiHidden/>
     <w:unhideWhenUsed/>
   </w:style>
   <w:style w:type="table" w:default="1" w:styleId="TableNormal">
     <w:name w:val="Normal Table"/>
     <w:uiPriority w:val="99"/>
-    <w:semiHidden/>
     <w:unhideWhenUsed/>
     <w:tblPr>
       <w:tblInd w:w="0" w:type="dxa"/>
@@ -7287,6 +8294,18 @@
         <w:right w:w="108" w:type="dxa"/>
       </w:tblCellMar>
     </w:tblPr>
+  </w:style>
+  <w:style w:type="paragraph" w:styleId="NoSpacing">
+    <w:name w:val="No Spacing"/>
+    <w:uiPriority w:val="1"/>
+    <w:qFormat/>
+    <w:rsid w:val="008C2D83"/>
+    <w:pPr>
+      <w:spacing w:after="0" w:line="240" w:lineRule="auto"/>
+    </w:pPr>
+    <w:rPr>
+      <w:rFonts w:ascii="Arial" w:hAnsi="Arial"/>
+    </w:rPr>
   </w:style>
 </w:styles>
 </file>
@@ -7581,7 +8600,7 @@
 </file>
 
 <file path=customXml/itemProps1.xml><?xml version="1.0" encoding="utf-8"?>
-<ds:datastoreItem xmlns:ds="http://schemas.openxmlformats.org/officeDocument/2006/customXml" ds:itemID="{619AFBC1-BB5C-4453-A248-A421DF0CF6FB}">
+<ds:datastoreItem xmlns:ds="http://schemas.openxmlformats.org/officeDocument/2006/customXml" ds:itemID="{D4BAC7B2-7CF7-4E03-85A9-7607C78F2E68}">
   <ds:schemaRefs>
     <ds:schemaRef ds:uri="http://schemas.openxmlformats.org/officeDocument/2006/bibliography"/>
   </ds:schemaRefs>

</xml_diff>

<commit_message>
Renamed "Blue Harvest" to "Meteor", and renamed the repo to "Project Meteor" Removed the VC++ Project "Project RPG"
</commit_message>
<xml_diff>
--- a/Documentation/Game Design Document.docx
+++ b/Documentation/Game Design Document.docx
@@ -7,13 +7,7 @@
         <w:pStyle w:val="Title"/>
       </w:pPr>
       <w:r>
-        <w:t>Blu</w:t>
-      </w:r>
-      <w:r>
-        <w:t>e Har</w:t>
-      </w:r>
-      <w:r>
-        <w:t>vest</w:t>
+        <w:t>Project Meteor</w:t>
       </w:r>
     </w:p>
     <w:p>
@@ -4280,7 +4274,10 @@
     </w:p>
     <w:p>
       <w:r>
-        <w:t xml:space="preserve">Blue Harvest &lt;working title&gt; is a </w:t>
+        <w:t>Meteor</w:t>
+      </w:r>
+      <w:r>
+        <w:t xml:space="preserve"> &lt;working title&gt; is a </w:t>
       </w:r>
       <w:r>
         <w:t xml:space="preserve">top down </w:t>
@@ -4424,14 +4421,24 @@
       <w:bookmarkEnd w:id="1"/>
     </w:p>
     <w:p>
-      <w:r>
-        <w:t>Blue Harvest &lt;working title&gt; is an open source, free dungeon crawler r</w:t>
+      <w:bookmarkStart w:id="2" w:name="_GoBack"/>
+      <w:r>
+        <w:t>Meteor</w:t>
+      </w:r>
+      <w:r>
+        <w:t xml:space="preserve"> &lt;working title&gt; is an open source, free dungeon crawler r</w:t>
       </w:r>
       <w:r>
         <w:t>ole playing computer video game</w:t>
       </w:r>
       <w:r>
-        <w:t xml:space="preserve"> designed by KR Studios and produced by Sideways Eight Productions</w:t>
+        <w:t xml:space="preserve"> de</w:t>
+      </w:r>
+      <w:r>
+        <w:t>veloped</w:t>
+      </w:r>
+      <w:r>
+        <w:t xml:space="preserve"> by KR Studios and produced by Sideways Eight Productions</w:t>
       </w:r>
       <w:r>
         <w:t>. The game’s development process will be publicly documented as the game progresses, with user feedback going towards and guiding the development of the game. The primary information and distribution channels for the game are the KR Studios development blog</w:t>
@@ -4443,6 +4450,7 @@
         <w:t xml:space="preserve"> and the GitHub.com git repository page.</w:t>
       </w:r>
     </w:p>
+    <w:bookmarkEnd w:id="2"/>
     <w:p/>
     <w:p>
       <w:pPr>
@@ -4460,12 +4468,12 @@
       <w:pPr>
         <w:pStyle w:val="Heading1"/>
       </w:pPr>
-      <w:bookmarkStart w:id="2" w:name="_Toc325314686"/>
+      <w:bookmarkStart w:id="3" w:name="_Toc325314686"/>
       <w:r>
         <w:lastRenderedPageBreak/>
         <w:t>Gallery</w:t>
       </w:r>
-      <w:bookmarkEnd w:id="2"/>
+      <w:bookmarkEnd w:id="3"/>
     </w:p>
     <w:p>
       <w:r>
@@ -4545,12 +4553,12 @@
       <w:pPr>
         <w:pStyle w:val="Heading1"/>
       </w:pPr>
-      <w:bookmarkStart w:id="3" w:name="_Toc325314687"/>
+      <w:bookmarkStart w:id="4" w:name="_Toc325314687"/>
       <w:r>
         <w:lastRenderedPageBreak/>
         <w:t>Storyline</w:t>
       </w:r>
-      <w:bookmarkEnd w:id="3"/>
+      <w:bookmarkEnd w:id="4"/>
     </w:p>
     <w:p/>
     <w:p>
@@ -4624,11 +4632,11 @@
       <w:pPr>
         <w:pStyle w:val="Heading3"/>
       </w:pPr>
-      <w:bookmarkStart w:id="4" w:name="_Toc325314688"/>
+      <w:bookmarkStart w:id="5" w:name="_Toc325314688"/>
       <w:r>
         <w:t>Act 1</w:t>
       </w:r>
-      <w:bookmarkEnd w:id="4"/>
+      <w:bookmarkEnd w:id="5"/>
     </w:p>
     <w:p>
       <w:r>
@@ -4646,11 +4654,11 @@
       <w:pPr>
         <w:pStyle w:val="Heading3"/>
       </w:pPr>
-      <w:bookmarkStart w:id="5" w:name="_Toc325314689"/>
+      <w:bookmarkStart w:id="6" w:name="_Toc325314689"/>
       <w:r>
         <w:t>Act 2</w:t>
       </w:r>
-      <w:bookmarkEnd w:id="5"/>
+      <w:bookmarkEnd w:id="6"/>
     </w:p>
     <w:p>
       <w:r>
@@ -4687,11 +4695,11 @@
       <w:pPr>
         <w:pStyle w:val="Heading3"/>
       </w:pPr>
-      <w:bookmarkStart w:id="6" w:name="_Toc325314690"/>
+      <w:bookmarkStart w:id="7" w:name="_Toc325314690"/>
       <w:r>
         <w:t>Act 3</w:t>
       </w:r>
-      <w:bookmarkEnd w:id="6"/>
+      <w:bookmarkEnd w:id="7"/>
     </w:p>
     <w:p>
       <w:r>
@@ -4757,12 +4765,12 @@
       <w:pPr>
         <w:pStyle w:val="Heading2"/>
       </w:pPr>
-      <w:bookmarkStart w:id="7" w:name="_Toc325314691"/>
+      <w:bookmarkStart w:id="8" w:name="_Toc325314691"/>
       <w:r>
         <w:lastRenderedPageBreak/>
         <w:t>Side Quests</w:t>
       </w:r>
-      <w:bookmarkEnd w:id="7"/>
+      <w:bookmarkEnd w:id="8"/>
     </w:p>
     <w:p>
       <w:r>
@@ -4786,11 +4794,11 @@
       <w:pPr>
         <w:pStyle w:val="Heading2"/>
       </w:pPr>
-      <w:bookmarkStart w:id="8" w:name="_Toc325314692"/>
+      <w:bookmarkStart w:id="9" w:name="_Toc325314692"/>
       <w:r>
         <w:t>Mini Games</w:t>
       </w:r>
-      <w:bookmarkEnd w:id="8"/>
+      <w:bookmarkEnd w:id="9"/>
     </w:p>
     <w:p>
       <w:r>
@@ -4820,11 +4828,11 @@
       <w:pPr>
         <w:pStyle w:val="Heading2"/>
       </w:pPr>
-      <w:bookmarkStart w:id="9" w:name="_Toc325314693"/>
+      <w:bookmarkStart w:id="10" w:name="_Toc325314693"/>
       <w:r>
         <w:t>Notes</w:t>
       </w:r>
-      <w:bookmarkEnd w:id="9"/>
+      <w:bookmarkEnd w:id="10"/>
     </w:p>
     <w:p>
       <w:r>
@@ -4859,12 +4867,12 @@
       <w:pPr>
         <w:pStyle w:val="Heading1"/>
       </w:pPr>
-      <w:bookmarkStart w:id="10" w:name="_Toc325314694"/>
+      <w:bookmarkStart w:id="11" w:name="_Toc325314694"/>
       <w:r>
         <w:lastRenderedPageBreak/>
         <w:t>Game World</w:t>
       </w:r>
-      <w:bookmarkEnd w:id="10"/>
+      <w:bookmarkEnd w:id="11"/>
     </w:p>
     <w:p>
       <w:r>
@@ -4894,23 +4902,23 @@
       <w:pPr>
         <w:pStyle w:val="Heading2"/>
       </w:pPr>
-      <w:bookmarkStart w:id="11" w:name="_Toc325314695"/>
+      <w:bookmarkStart w:id="12" w:name="_Toc325314695"/>
       <w:r>
         <w:lastRenderedPageBreak/>
         <w:t>Characters</w:t>
       </w:r>
-      <w:bookmarkEnd w:id="11"/>
+      <w:bookmarkEnd w:id="12"/>
     </w:p>
     <w:p/>
     <w:p>
       <w:pPr>
         <w:pStyle w:val="Heading3"/>
       </w:pPr>
-      <w:bookmarkStart w:id="12" w:name="_Toc325314696"/>
+      <w:bookmarkStart w:id="13" w:name="_Toc325314696"/>
       <w:r>
         <w:t>Brock</w:t>
       </w:r>
-      <w:bookmarkEnd w:id="12"/>
+      <w:bookmarkEnd w:id="13"/>
     </w:p>
     <w:p>
       <w:r>
@@ -4931,11 +4939,11 @@
       <w:pPr>
         <w:pStyle w:val="Heading3"/>
       </w:pPr>
-      <w:bookmarkStart w:id="13" w:name="_Toc325314697"/>
+      <w:bookmarkStart w:id="14" w:name="_Toc325314697"/>
       <w:r>
         <w:t>Lucy</w:t>
       </w:r>
-      <w:bookmarkEnd w:id="13"/>
+      <w:bookmarkEnd w:id="14"/>
     </w:p>
     <w:p>
       <w:r>
@@ -4950,11 +4958,11 @@
       <w:pPr>
         <w:pStyle w:val="Heading3"/>
       </w:pPr>
-      <w:bookmarkStart w:id="14" w:name="_Toc325314698"/>
+      <w:bookmarkStart w:id="15" w:name="_Toc325314698"/>
       <w:r>
         <w:t>Theodore</w:t>
       </w:r>
-      <w:bookmarkEnd w:id="14"/>
+      <w:bookmarkEnd w:id="15"/>
     </w:p>
     <w:p>
       <w:r>
@@ -4966,11 +4974,11 @@
       <w:pPr>
         <w:pStyle w:val="Heading3"/>
       </w:pPr>
-      <w:bookmarkStart w:id="15" w:name="_Toc325314699"/>
+      <w:bookmarkStart w:id="16" w:name="_Toc325314699"/>
       <w:r>
         <w:t>Leo</w:t>
       </w:r>
-      <w:bookmarkEnd w:id="15"/>
+      <w:bookmarkEnd w:id="16"/>
     </w:p>
     <w:p>
       <w:r>
@@ -4995,23 +5003,23 @@
       <w:pPr>
         <w:pStyle w:val="Heading2"/>
       </w:pPr>
-      <w:bookmarkStart w:id="16" w:name="_Toc325314700"/>
+      <w:bookmarkStart w:id="17" w:name="_Toc325314700"/>
       <w:r>
         <w:lastRenderedPageBreak/>
         <w:t>Locations</w:t>
       </w:r>
-      <w:bookmarkEnd w:id="16"/>
+      <w:bookmarkEnd w:id="17"/>
     </w:p>
     <w:p/>
     <w:p>
       <w:pPr>
         <w:pStyle w:val="Heading3"/>
       </w:pPr>
-      <w:bookmarkStart w:id="17" w:name="_Toc325314701"/>
+      <w:bookmarkStart w:id="18" w:name="_Toc325314701"/>
       <w:r>
         <w:t>Jordania</w:t>
       </w:r>
-      <w:bookmarkEnd w:id="17"/>
+      <w:bookmarkEnd w:id="18"/>
     </w:p>
     <w:p>
       <w:r>
@@ -5023,15 +5031,23 @@
       <w:pPr>
         <w:pStyle w:val="Heading3"/>
       </w:pPr>
-      <w:bookmarkStart w:id="18" w:name="_Toc325314702"/>
+      <w:bookmarkStart w:id="19" w:name="_Toc325314702"/>
       <w:r>
         <w:t>Tomb City</w:t>
       </w:r>
-      <w:bookmarkEnd w:id="18"/>
-    </w:p>
-    <w:p>
-      <w:r>
-        <w:t>Previously known by another name, the city gates were closed many years ago after a plague broke out. Now the city stands, uninhabited, as a tomb to its occupants. The city gates remain shut to this day.</w:t>
+      <w:bookmarkEnd w:id="19"/>
+    </w:p>
+    <w:p>
+      <w:r>
+        <w:t xml:space="preserve">Previously known by another name, the city gates were closed many years ago after a plague broke out. Now the city stands, uninhabited, as a tomb to its occupants. The city gates remain </w:t>
+      </w:r>
+      <w:proofErr w:type="gramStart"/>
+      <w:r>
+        <w:t>shut</w:t>
+      </w:r>
+      <w:proofErr w:type="gramEnd"/>
+      <w:r>
+        <w:t xml:space="preserve"> to this day.</w:t>
       </w:r>
     </w:p>
     <w:p/>
@@ -5051,12 +5067,12 @@
       <w:pPr>
         <w:pStyle w:val="Heading2"/>
       </w:pPr>
-      <w:bookmarkStart w:id="19" w:name="_Toc325314703"/>
+      <w:bookmarkStart w:id="20" w:name="_Toc325314703"/>
       <w:r>
         <w:lastRenderedPageBreak/>
         <w:t>Dungeons</w:t>
       </w:r>
-      <w:bookmarkEnd w:id="19"/>
+      <w:bookmarkEnd w:id="20"/>
     </w:p>
     <w:p>
       <w:r>
@@ -5068,11 +5084,11 @@
       <w:pPr>
         <w:pStyle w:val="Heading3"/>
       </w:pPr>
-      <w:bookmarkStart w:id="20" w:name="_Toc325314704"/>
+      <w:bookmarkStart w:id="21" w:name="_Toc325314704"/>
       <w:r>
         <w:t>Ruins</w:t>
       </w:r>
-      <w:bookmarkEnd w:id="20"/>
+      <w:bookmarkEnd w:id="21"/>
     </w:p>
     <w:p>
       <w:r>
@@ -5090,11 +5106,11 @@
       <w:pPr>
         <w:pStyle w:val="Heading3"/>
       </w:pPr>
-      <w:bookmarkStart w:id="21" w:name="_Toc325314705"/>
+      <w:bookmarkStart w:id="22" w:name="_Toc325314705"/>
       <w:r>
         <w:t>Wastelands</w:t>
       </w:r>
-      <w:bookmarkEnd w:id="21"/>
+      <w:bookmarkEnd w:id="22"/>
     </w:p>
     <w:p>
       <w:r>
@@ -5139,7 +5155,15 @@
     <w:p/>
     <w:p>
       <w:r>
-        <w:t>The wastelands are presented as badlands with large rocks, riverbeds and a vivid reddish colour scheme.</w:t>
+        <w:t xml:space="preserve">The wastelands are presented as </w:t>
+      </w:r>
+      <w:proofErr w:type="spellStart"/>
+      <w:r>
+        <w:t>badlands</w:t>
+      </w:r>
+      <w:proofErr w:type="spellEnd"/>
+      <w:r>
+        <w:t xml:space="preserve"> with large rocks, riverbeds and a vivid reddish colour scheme.</w:t>
       </w:r>
     </w:p>
     <w:p/>
@@ -5204,11 +5228,11 @@
       <w:pPr>
         <w:pStyle w:val="Heading3"/>
       </w:pPr>
-      <w:bookmarkStart w:id="22" w:name="_Toc325314706"/>
+      <w:bookmarkStart w:id="23" w:name="_Toc325314706"/>
       <w:r>
         <w:t>Forest</w:t>
       </w:r>
-      <w:bookmarkEnd w:id="22"/>
+      <w:bookmarkEnd w:id="23"/>
     </w:p>
     <w:p>
       <w:r>
@@ -5220,11 +5244,11 @@
       <w:pPr>
         <w:pStyle w:val="Heading3"/>
       </w:pPr>
-      <w:bookmarkStart w:id="23" w:name="_Toc325314707"/>
+      <w:bookmarkStart w:id="24" w:name="_Toc325314707"/>
       <w:r>
         <w:t>Mountain</w:t>
       </w:r>
-      <w:bookmarkEnd w:id="23"/>
+      <w:bookmarkEnd w:id="24"/>
     </w:p>
     <w:p>
       <w:r>
@@ -5236,11 +5260,11 @@
       <w:pPr>
         <w:pStyle w:val="Heading3"/>
       </w:pPr>
-      <w:bookmarkStart w:id="24" w:name="_Toc325314708"/>
+      <w:bookmarkStart w:id="25" w:name="_Toc325314708"/>
       <w:r>
         <w:t>River Valley</w:t>
       </w:r>
-      <w:bookmarkEnd w:id="24"/>
+      <w:bookmarkEnd w:id="25"/>
     </w:p>
     <w:p>
       <w:r>
@@ -5252,11 +5276,11 @@
       <w:pPr>
         <w:pStyle w:val="Heading3"/>
       </w:pPr>
-      <w:bookmarkStart w:id="25" w:name="_Toc325314709"/>
+      <w:bookmarkStart w:id="26" w:name="_Toc325314709"/>
       <w:r>
         <w:t>Tomb City</w:t>
       </w:r>
-      <w:bookmarkEnd w:id="25"/>
+      <w:bookmarkEnd w:id="26"/>
     </w:p>
     <w:p>
       <w:r>
@@ -5268,11 +5292,11 @@
       <w:pPr>
         <w:pStyle w:val="Heading3"/>
       </w:pPr>
-      <w:bookmarkStart w:id="26" w:name="_Toc325314710"/>
+      <w:bookmarkStart w:id="27" w:name="_Toc325314710"/>
       <w:r>
         <w:t>Lost Desert</w:t>
       </w:r>
-      <w:bookmarkEnd w:id="26"/>
+      <w:bookmarkEnd w:id="27"/>
     </w:p>
     <w:p>
       <w:r>
@@ -5284,11 +5308,11 @@
       <w:pPr>
         <w:pStyle w:val="Heading3"/>
       </w:pPr>
-      <w:bookmarkStart w:id="27" w:name="_Toc325314711"/>
+      <w:bookmarkStart w:id="28" w:name="_Toc325314711"/>
       <w:r>
         <w:t>Tower of Babel</w:t>
       </w:r>
-      <w:bookmarkEnd w:id="27"/>
+      <w:bookmarkEnd w:id="28"/>
     </w:p>
     <w:p>
       <w:r>
@@ -5312,12 +5336,12 @@
       <w:pPr>
         <w:pStyle w:val="Heading2"/>
       </w:pPr>
-      <w:bookmarkStart w:id="28" w:name="_Toc325314712"/>
+      <w:bookmarkStart w:id="29" w:name="_Toc325314712"/>
       <w:r>
         <w:lastRenderedPageBreak/>
         <w:t>Monsters</w:t>
       </w:r>
-      <w:bookmarkEnd w:id="28"/>
+      <w:bookmarkEnd w:id="29"/>
     </w:p>
     <w:p>
       <w:r>
@@ -5329,11 +5353,11 @@
       <w:pPr>
         <w:pStyle w:val="Heading3"/>
       </w:pPr>
-      <w:bookmarkStart w:id="29" w:name="_Toc325314713"/>
+      <w:bookmarkStart w:id="30" w:name="_Toc325314713"/>
       <w:r>
         <w:t>Rodents</w:t>
       </w:r>
-      <w:bookmarkEnd w:id="29"/>
+      <w:bookmarkEnd w:id="30"/>
     </w:p>
     <w:p>
       <w:r>
@@ -5345,11 +5369,11 @@
       <w:pPr>
         <w:pStyle w:val="Heading3"/>
       </w:pPr>
-      <w:bookmarkStart w:id="30" w:name="_Toc325314714"/>
+      <w:bookmarkStart w:id="31" w:name="_Toc325314714"/>
       <w:r>
         <w:t>Slime</w:t>
       </w:r>
-      <w:bookmarkEnd w:id="30"/>
+      <w:bookmarkEnd w:id="31"/>
     </w:p>
     <w:p>
       <w:r>
@@ -5377,12 +5401,12 @@
       <w:pPr>
         <w:pStyle w:val="Heading1"/>
       </w:pPr>
-      <w:bookmarkStart w:id="31" w:name="_Toc325314715"/>
+      <w:bookmarkStart w:id="32" w:name="_Toc325314715"/>
       <w:r>
         <w:lastRenderedPageBreak/>
         <w:t>Game Mechanics</w:t>
       </w:r>
-      <w:bookmarkEnd w:id="31"/>
+      <w:bookmarkEnd w:id="32"/>
     </w:p>
     <w:p>
       <w:r>
@@ -5406,12 +5430,12 @@
       <w:pPr>
         <w:pStyle w:val="Heading3"/>
       </w:pPr>
-      <w:bookmarkStart w:id="32" w:name="_Toc325314716"/>
+      <w:bookmarkStart w:id="33" w:name="_Toc325314716"/>
       <w:r>
         <w:lastRenderedPageBreak/>
         <w:t>Player Controls</w:t>
       </w:r>
-      <w:bookmarkEnd w:id="32"/>
+      <w:bookmarkEnd w:id="33"/>
     </w:p>
     <w:p>
       <w:r>
@@ -5457,12 +5481,12 @@
       <w:pPr>
         <w:pStyle w:val="Heading3"/>
       </w:pPr>
-      <w:bookmarkStart w:id="33" w:name="_Toc325314717"/>
+      <w:bookmarkStart w:id="34" w:name="_Toc325314717"/>
       <w:r>
         <w:lastRenderedPageBreak/>
         <w:t>Game Objects</w:t>
       </w:r>
-      <w:bookmarkEnd w:id="33"/>
+      <w:bookmarkEnd w:id="34"/>
     </w:p>
     <w:p>
       <w:r>
@@ -5486,12 +5510,12 @@
       <w:pPr>
         <w:pStyle w:val="Heading3"/>
       </w:pPr>
-      <w:bookmarkStart w:id="34" w:name="_Toc325314718"/>
+      <w:bookmarkStart w:id="35" w:name="_Toc325314718"/>
       <w:r>
         <w:lastRenderedPageBreak/>
         <w:t>Game World Generation</w:t>
       </w:r>
-      <w:bookmarkEnd w:id="34"/>
+      <w:bookmarkEnd w:id="35"/>
     </w:p>
     <w:p>
       <w:r>
@@ -5515,12 +5539,12 @@
       <w:pPr>
         <w:pStyle w:val="Heading3"/>
       </w:pPr>
-      <w:bookmarkStart w:id="35" w:name="_Toc325314719"/>
+      <w:bookmarkStart w:id="36" w:name="_Toc325314719"/>
       <w:r>
         <w:lastRenderedPageBreak/>
         <w:t>Character Levels, skills and abilities</w:t>
       </w:r>
-      <w:bookmarkEnd w:id="35"/>
+      <w:bookmarkEnd w:id="36"/>
     </w:p>
     <w:p>
       <w:r>
@@ -5544,12 +5568,12 @@
       <w:pPr>
         <w:pStyle w:val="Heading1"/>
       </w:pPr>
-      <w:bookmarkStart w:id="36" w:name="_Toc325314720"/>
+      <w:bookmarkStart w:id="37" w:name="_Toc325314720"/>
       <w:r>
         <w:lastRenderedPageBreak/>
         <w:t>Tutorials</w:t>
       </w:r>
-      <w:bookmarkEnd w:id="36"/>
+      <w:bookmarkEnd w:id="37"/>
     </w:p>
     <w:p>
       <w:r>
@@ -5561,11 +5585,11 @@
       <w:pPr>
         <w:pStyle w:val="Heading3"/>
       </w:pPr>
-      <w:bookmarkStart w:id="37" w:name="_Toc325314721"/>
+      <w:bookmarkStart w:id="38" w:name="_Toc325314721"/>
       <w:r>
         <w:t>Gameplay</w:t>
       </w:r>
-      <w:bookmarkEnd w:id="37"/>
+      <w:bookmarkEnd w:id="38"/>
     </w:p>
     <w:p>
       <w:r>
@@ -5582,11 +5606,11 @@
       <w:pPr>
         <w:pStyle w:val="Heading3"/>
       </w:pPr>
-      <w:bookmarkStart w:id="38" w:name="_Toc325314722"/>
+      <w:bookmarkStart w:id="39" w:name="_Toc325314722"/>
       <w:r>
         <w:t>Combat</w:t>
       </w:r>
-      <w:bookmarkEnd w:id="38"/>
+      <w:bookmarkEnd w:id="39"/>
     </w:p>
     <w:p>
       <w:r>
@@ -5615,12 +5639,12 @@
       <w:pPr>
         <w:pStyle w:val="Heading1"/>
       </w:pPr>
-      <w:bookmarkStart w:id="39" w:name="_Toc325314723"/>
+      <w:bookmarkStart w:id="40" w:name="_Toc325314723"/>
       <w:r>
         <w:lastRenderedPageBreak/>
         <w:t>Game Assets</w:t>
       </w:r>
-      <w:bookmarkEnd w:id="39"/>
+      <w:bookmarkEnd w:id="40"/>
     </w:p>
     <w:p>
       <w:r>
@@ -5632,11 +5656,11 @@
       <w:pPr>
         <w:pStyle w:val="Heading3"/>
       </w:pPr>
-      <w:bookmarkStart w:id="40" w:name="_Toc325314724"/>
+      <w:bookmarkStart w:id="41" w:name="_Toc325314724"/>
       <w:r>
         <w:t>Graphical Assets</w:t>
       </w:r>
-      <w:bookmarkEnd w:id="40"/>
+      <w:bookmarkEnd w:id="41"/>
     </w:p>
     <w:p>
       <w:r>
@@ -5648,11 +5672,11 @@
       <w:pPr>
         <w:pStyle w:val="Heading3"/>
       </w:pPr>
-      <w:bookmarkStart w:id="41" w:name="_Toc325314725"/>
+      <w:bookmarkStart w:id="42" w:name="_Toc325314725"/>
       <w:r>
         <w:t>Audio Assets</w:t>
       </w:r>
-      <w:bookmarkEnd w:id="41"/>
+      <w:bookmarkEnd w:id="42"/>
     </w:p>
     <w:p>
       <w:r>
@@ -5676,12 +5700,12 @@
       <w:pPr>
         <w:pStyle w:val="Heading1"/>
       </w:pPr>
-      <w:bookmarkStart w:id="42" w:name="_Toc325314726"/>
+      <w:bookmarkStart w:id="43" w:name="_Toc325314726"/>
       <w:r>
         <w:lastRenderedPageBreak/>
         <w:t>Screen Flow</w:t>
       </w:r>
-      <w:bookmarkEnd w:id="42"/>
+      <w:bookmarkEnd w:id="43"/>
     </w:p>
     <w:p>
       <w:r>
@@ -5705,12 +5729,12 @@
       <w:pPr>
         <w:pStyle w:val="Heading1"/>
       </w:pPr>
-      <w:bookmarkStart w:id="43" w:name="_Toc325314727"/>
+      <w:bookmarkStart w:id="44" w:name="_Toc325314727"/>
       <w:r>
         <w:lastRenderedPageBreak/>
         <w:t>Technical Details</w:t>
       </w:r>
-      <w:bookmarkEnd w:id="43"/>
+      <w:bookmarkEnd w:id="44"/>
     </w:p>
     <w:p>
       <w:r>
@@ -5734,23 +5758,23 @@
       <w:pPr>
         <w:pStyle w:val="Heading1"/>
       </w:pPr>
-      <w:bookmarkStart w:id="44" w:name="_Toc325314728"/>
+      <w:bookmarkStart w:id="45" w:name="_Toc325314728"/>
       <w:r>
         <w:lastRenderedPageBreak/>
         <w:t>Formulas and Equations</w:t>
       </w:r>
-      <w:bookmarkEnd w:id="44"/>
+      <w:bookmarkEnd w:id="45"/>
     </w:p>
     <w:p/>
     <w:p>
       <w:pPr>
         <w:pStyle w:val="Heading3"/>
       </w:pPr>
-      <w:bookmarkStart w:id="45" w:name="_Toc325314729"/>
+      <w:bookmarkStart w:id="46" w:name="_Toc325314729"/>
       <w:r>
         <w:t>Character and Equipment Statistics</w:t>
       </w:r>
-      <w:bookmarkEnd w:id="45"/>
+      <w:bookmarkEnd w:id="46"/>
     </w:p>
     <w:p/>
     <w:p>
@@ -5788,21 +5812,66 @@
       <w:pPr>
         <w:pStyle w:val="Heading3"/>
       </w:pPr>
-      <w:bookmarkStart w:id="46" w:name="_Toc325314730"/>
+      <w:bookmarkStart w:id="47" w:name="_Toc325314730"/>
       <w:r>
         <w:t>Combat Damage Equation</w:t>
       </w:r>
-      <w:bookmarkEnd w:id="46"/>
-    </w:p>
-    <w:p/>
-    <w:p>
-      <w:r>
-        <w:t>dam = max( C.Atk + C.Wpn – E.Def, 1)</w:t>
-      </w:r>
-    </w:p>
-    <w:p>
-      <w:r>
-        <w:t>E.CHP = E.CHP – max(dam – floor(E.Amr/2), 0)</w:t>
+      <w:bookmarkEnd w:id="47"/>
+    </w:p>
+    <w:p/>
+    <w:p>
+      <w:proofErr w:type="gramStart"/>
+      <w:r>
+        <w:t>dam</w:t>
+      </w:r>
+      <w:proofErr w:type="gramEnd"/>
+      <w:r>
+        <w:t xml:space="preserve"> = max( </w:t>
+      </w:r>
+      <w:proofErr w:type="spellStart"/>
+      <w:r>
+        <w:t>C.Atk</w:t>
+      </w:r>
+      <w:proofErr w:type="spellEnd"/>
+      <w:r>
+        <w:t xml:space="preserve"> + </w:t>
+      </w:r>
+      <w:proofErr w:type="spellStart"/>
+      <w:r>
+        <w:t>C.Wpn</w:t>
+      </w:r>
+      <w:proofErr w:type="spellEnd"/>
+      <w:r>
+        <w:t xml:space="preserve"> – </w:t>
+      </w:r>
+      <w:proofErr w:type="spellStart"/>
+      <w:r>
+        <w:t>E.Def</w:t>
+      </w:r>
+      <w:proofErr w:type="spellEnd"/>
+      <w:r>
+        <w:t>, 1)</w:t>
+      </w:r>
+    </w:p>
+    <w:p>
+      <w:r>
+        <w:t xml:space="preserve">E.CHP = E.CHP – </w:t>
+      </w:r>
+      <w:proofErr w:type="gramStart"/>
+      <w:r>
+        <w:t>max(</w:t>
+      </w:r>
+      <w:proofErr w:type="gramEnd"/>
+      <w:r>
+        <w:t>dam – floor(</w:t>
+      </w:r>
+      <w:proofErr w:type="spellStart"/>
+      <w:r>
+        <w:t>E.Amr</w:t>
+      </w:r>
+      <w:proofErr w:type="spellEnd"/>
+      <w:r>
+        <w:t>/2), 0)</w:t>
       </w:r>
     </w:p>
     <w:p/>
@@ -5932,9 +6001,11 @@
             <w:tcW w:w="0" w:type="auto"/>
           </w:tcPr>
           <w:p>
+            <w:proofErr w:type="spellStart"/>
             <w:r>
               <w:t>Atk</w:t>
             </w:r>
+            <w:proofErr w:type="spellEnd"/>
           </w:p>
         </w:tc>
         <w:tc>
@@ -5954,9 +6025,11 @@
             <w:tcW w:w="0" w:type="auto"/>
           </w:tcPr>
           <w:p>
+            <w:proofErr w:type="spellStart"/>
             <w:r>
               <w:t>Def</w:t>
             </w:r>
+            <w:proofErr w:type="spellEnd"/>
           </w:p>
         </w:tc>
         <w:tc>
@@ -5976,9 +6049,11 @@
             <w:tcW w:w="0" w:type="auto"/>
           </w:tcPr>
           <w:p>
+            <w:proofErr w:type="spellStart"/>
             <w:r>
               <w:t>Wpn</w:t>
             </w:r>
+            <w:proofErr w:type="spellEnd"/>
           </w:p>
         </w:tc>
         <w:tc>
@@ -5998,9 +6073,11 @@
             <w:tcW w:w="0" w:type="auto"/>
           </w:tcPr>
           <w:p>
+            <w:proofErr w:type="spellStart"/>
             <w:r>
               <w:t>Amr</w:t>
             </w:r>
+            <w:proofErr w:type="spellEnd"/>
           </w:p>
         </w:tc>
         <w:tc>
@@ -6020,11 +6097,11 @@
       <w:pPr>
         <w:pStyle w:val="Heading3"/>
       </w:pPr>
-      <w:bookmarkStart w:id="47" w:name="_Toc325314731"/>
+      <w:bookmarkStart w:id="48" w:name="_Toc325314731"/>
       <w:r>
         <w:t>Level Experience Equation</w:t>
       </w:r>
-      <w:bookmarkEnd w:id="47"/>
+      <w:bookmarkEnd w:id="48"/>
     </w:p>
     <w:p/>
     <w:p>
@@ -6041,7 +6118,15 @@
     <w:p/>
     <w:p>
       <w:r>
-        <w:t>E = A(B</w:t>
+        <w:t xml:space="preserve">E = </w:t>
+      </w:r>
+      <w:proofErr w:type="gramStart"/>
+      <w:r>
+        <w:t>A(</w:t>
+      </w:r>
+      <w:proofErr w:type="gramEnd"/>
+      <w:r>
+        <w:t>B</w:t>
       </w:r>
       <w:r>
         <w:rPr>
@@ -6192,12 +6277,12 @@
       <w:pPr>
         <w:pStyle w:val="Heading1"/>
       </w:pPr>
-      <w:bookmarkStart w:id="48" w:name="_Toc325314732"/>
+      <w:bookmarkStart w:id="49" w:name="_Toc325314732"/>
       <w:r>
         <w:lastRenderedPageBreak/>
         <w:t>Development Schedule</w:t>
       </w:r>
-      <w:bookmarkEnd w:id="48"/>
+      <w:bookmarkEnd w:id="49"/>
     </w:p>
     <w:p>
       <w:r>
@@ -6215,11 +6300,11 @@
       <w:pPr>
         <w:pStyle w:val="Heading3"/>
       </w:pPr>
-      <w:bookmarkStart w:id="49" w:name="_Toc325314733"/>
+      <w:bookmarkStart w:id="50" w:name="_Toc325314733"/>
       <w:r>
         <w:t>Preproduction</w:t>
       </w:r>
-      <w:bookmarkEnd w:id="49"/>
+      <w:bookmarkEnd w:id="50"/>
     </w:p>
     <w:p>
       <w:r>
@@ -6244,11 +6329,11 @@
       <w:pPr>
         <w:pStyle w:val="Heading3"/>
       </w:pPr>
-      <w:bookmarkStart w:id="50" w:name="_Toc325314734"/>
+      <w:bookmarkStart w:id="51" w:name="_Toc325314734"/>
       <w:r>
         <w:t>Prototyping</w:t>
       </w:r>
-      <w:bookmarkEnd w:id="50"/>
+      <w:bookmarkEnd w:id="51"/>
     </w:p>
     <w:p>
       <w:r>
@@ -6299,11 +6384,11 @@
       <w:pPr>
         <w:pStyle w:val="Heading3"/>
       </w:pPr>
-      <w:bookmarkStart w:id="51" w:name="_Toc325314735"/>
+      <w:bookmarkStart w:id="52" w:name="_Toc325314735"/>
       <w:r>
         <w:t>Alpha Stage</w:t>
       </w:r>
-      <w:bookmarkEnd w:id="51"/>
+      <w:bookmarkEnd w:id="52"/>
     </w:p>
     <w:p>
       <w:r>
@@ -6327,7 +6412,15 @@
     </w:p>
     <w:p>
       <w:r>
-        <w:t>Plotline implementation (dialog, scripts, etc)</w:t>
+        <w:t xml:space="preserve">Plotline implementation (dialog, scripts, </w:t>
+      </w:r>
+      <w:proofErr w:type="spellStart"/>
+      <w:r>
+        <w:t>etc</w:t>
+      </w:r>
+      <w:proofErr w:type="spellEnd"/>
+      <w:r>
+        <w:t>)</w:t>
       </w:r>
     </w:p>
     <w:p>
@@ -6340,11 +6433,11 @@
       <w:pPr>
         <w:pStyle w:val="Heading3"/>
       </w:pPr>
-      <w:bookmarkStart w:id="52" w:name="_Toc325314736"/>
+      <w:bookmarkStart w:id="53" w:name="_Toc325314736"/>
       <w:r>
         <w:t>Beta Stage</w:t>
       </w:r>
-      <w:bookmarkEnd w:id="52"/>
+      <w:bookmarkEnd w:id="53"/>
     </w:p>
     <w:p>
       <w:r>
@@ -6356,11 +6449,11 @@
       <w:pPr>
         <w:pStyle w:val="Heading3"/>
       </w:pPr>
-      <w:bookmarkStart w:id="53" w:name="_Toc325314737"/>
+      <w:bookmarkStart w:id="54" w:name="_Toc325314737"/>
       <w:r>
         <w:t>Release 1.0</w:t>
       </w:r>
-      <w:bookmarkEnd w:id="53"/>
+      <w:bookmarkEnd w:id="54"/>
     </w:p>
     <w:p>
       <w:r>
@@ -6372,11 +6465,11 @@
       <w:pPr>
         <w:pStyle w:val="Heading3"/>
       </w:pPr>
-      <w:bookmarkStart w:id="54" w:name="_Toc325314738"/>
+      <w:bookmarkStart w:id="55" w:name="_Toc325314738"/>
       <w:r>
         <w:t>Back Burner</w:t>
       </w:r>
-      <w:bookmarkEnd w:id="54"/>
+      <w:bookmarkEnd w:id="55"/>
     </w:p>
     <w:p>
       <w:r>
@@ -6405,12 +6498,12 @@
       <w:pPr>
         <w:pStyle w:val="Heading2"/>
       </w:pPr>
-      <w:bookmarkStart w:id="55" w:name="_Toc325314739"/>
+      <w:bookmarkStart w:id="56" w:name="_Toc325314739"/>
       <w:r>
         <w:lastRenderedPageBreak/>
         <w:t>Cancelled Content</w:t>
       </w:r>
-      <w:bookmarkEnd w:id="55"/>
+      <w:bookmarkEnd w:id="56"/>
     </w:p>
     <w:p>
       <w:r>
@@ -6428,11 +6521,11 @@
       <w:pPr>
         <w:pStyle w:val="Heading2"/>
       </w:pPr>
-      <w:bookmarkStart w:id="56" w:name="_Toc325314740"/>
+      <w:bookmarkStart w:id="57" w:name="_Toc325314740"/>
       <w:r>
         <w:t>To Do List</w:t>
       </w:r>
-      <w:bookmarkEnd w:id="56"/>
+      <w:bookmarkEnd w:id="57"/>
     </w:p>
     <w:p>
       <w:r>
@@ -6474,12 +6567,12 @@
       <w:pPr>
         <w:pStyle w:val="Heading1"/>
       </w:pPr>
-      <w:bookmarkStart w:id="57" w:name="_Toc325314741"/>
+      <w:bookmarkStart w:id="58" w:name="_Toc325314741"/>
       <w:r>
         <w:lastRenderedPageBreak/>
         <w:t>Post Mortem</w:t>
       </w:r>
-      <w:bookmarkEnd w:id="57"/>
+      <w:bookmarkEnd w:id="58"/>
     </w:p>
     <w:p>
       <w:r>
@@ -6503,7 +6596,7 @@
       <w:pPr>
         <w:pStyle w:val="Heading1"/>
       </w:pPr>
-      <w:bookmarkStart w:id="58" w:name="_Toc325314742"/>
+      <w:bookmarkStart w:id="59" w:name="_Toc325314742"/>
       <w:r>
         <w:lastRenderedPageBreak/>
         <w:t xml:space="preserve">Development </w:t>
@@ -6511,7 +6604,7 @@
       <w:r>
         <w:t>Notes</w:t>
       </w:r>
-      <w:bookmarkEnd w:id="58"/>
+      <w:bookmarkEnd w:id="59"/>
     </w:p>
     <w:p>
       <w:r>
@@ -6566,7 +6659,14 @@
       </w:r>
       <w:r>
         <w:tab/>
-        <w:t>pause menu</w:t>
+      </w:r>
+      <w:proofErr w:type="gramStart"/>
+      <w:r>
+        <w:t>pause</w:t>
+      </w:r>
+      <w:proofErr w:type="gramEnd"/>
+      <w:r>
+        <w:t xml:space="preserve"> menu</w:t>
       </w:r>
     </w:p>
     <w:p/>
@@ -6597,10 +6697,7 @@
         <w:t xml:space="preserve"> artist (further down the road)</w:t>
       </w:r>
     </w:p>
-    <w:p>
-      <w:bookmarkStart w:id="59" w:name="_GoBack"/>
-      <w:bookmarkEnd w:id="59"/>
-    </w:p>
+    <w:p/>
     <w:p>
       <w:pPr>
         <w:rPr>
@@ -6631,7 +6728,7 @@
           <w:rPr>
             <w:rStyle w:val="Hyperlink"/>
           </w:rPr>
-          <w:t>https://github.com/Ratstail91/Blue-Harvest</w:t>
+          <w:t>https://github.com/Ratstail91/Project-Meteor</w:t>
         </w:r>
       </w:hyperlink>
     </w:p>
@@ -6663,7 +6760,15 @@
     <w:p/>
     <w:p>
       <w:r>
-        <w:t>&lt;remove these later&gt;</w:t>
+        <w:t>&lt;</w:t>
+      </w:r>
+      <w:proofErr w:type="gramStart"/>
+      <w:r>
+        <w:t>remove</w:t>
+      </w:r>
+      <w:proofErr w:type="gramEnd"/>
+      <w:r>
+        <w:t xml:space="preserve"> these later&gt;</w:t>
       </w:r>
     </w:p>
     <w:p/>
@@ -7224,10 +7329,7 @@
               <w:jc w:val="center"/>
             </w:pPr>
             <w:r>
-              <w:t>2012 KR Stud</w:t>
-            </w:r>
-            <w:r>
-              <w:t>ios, Sideways Eight Productions</w:t>
+              <w:t>2012 KR Studios, Sideways Eight Productions</w:t>
             </w:r>
           </w:p>
           <w:p>
@@ -7597,6 +7699,7 @@
   <w:style w:type="table" w:default="1" w:styleId="TableNormal">
     <w:name w:val="Normal Table"/>
     <w:uiPriority w:val="99"/>
+    <w:semiHidden/>
     <w:unhideWhenUsed/>
     <w:tblPr>
       <w:tblInd w:w="0" w:type="dxa"/>
@@ -8068,6 +8171,7 @@
   <w:style w:type="table" w:default="1" w:styleId="TableNormal">
     <w:name w:val="Normal Table"/>
     <w:uiPriority w:val="99"/>
+    <w:semiHidden/>
     <w:unhideWhenUsed/>
     <w:tblPr>
       <w:tblInd w:w="0" w:type="dxa"/>
@@ -8600,7 +8704,7 @@
 </file>
 
 <file path=customXml/itemProps1.xml><?xml version="1.0" encoding="utf-8"?>
-<ds:datastoreItem xmlns:ds="http://schemas.openxmlformats.org/officeDocument/2006/customXml" ds:itemID="{D4BAC7B2-7CF7-4E03-85A9-7607C78F2E68}">
+<ds:datastoreItem xmlns:ds="http://schemas.openxmlformats.org/officeDocument/2006/customXml" ds:itemID="{9063816F-4303-4188-B2FE-1B8DE022CA8E}">
   <ds:schemaRefs>
     <ds:schemaRef ds:uri="http://schemas.openxmlformats.org/officeDocument/2006/bibliography"/>
   </ds:schemaRefs>

</xml_diff>